<commit_message>
added 4 5 7 8 9 reports
</commit_message>
<xml_diff>
--- a/prog_basics/lab4.docx
+++ b/prog_basics/lab4.docx
@@ -1958,6 +1958,1006 @@
     </w:p>
     <w:p>
       <w:pPr>
+        <w:pStyle w:val="a6"/>
+        <w:spacing w:before="0" w:beforeAutospacing="0" w:after="0" w:afterAutospacing="0"/>
+      </w:pPr>
+      <w:r>
+        <w:rPr>
+          <w:color w:val="000000"/>
+          <w:sz w:val="28"/>
+          <w:szCs w:val="28"/>
+          <w:lang w:eastAsia="en-US"/>
+        </w:rPr>
+        <w:t xml:space="preserve"> </w:t>
+      </w:r>
+      <w:r>
+        <w:rPr>
+          <w:rFonts w:ascii="MS Mincho" w:eastAsia="MS Mincho" w:hAnsi="MS Mincho" w:cs="MS Mincho"/>
+          <w:color w:val="000000"/>
+          <w:sz w:val="28"/>
+          <w:szCs w:val="28"/>
+          <w:lang w:eastAsia="en-US"/>
+        </w:rPr>
+        <w:t> +</w:t>
+      </w:r>
+      <w:r>
+        <w:rPr>
+          <w:color w:val="000000"/>
+          <w:sz w:val="28"/>
+          <w:szCs w:val="28"/>
+        </w:rPr>
+        <w:t xml:space="preserve">У </w:t>
+      </w:r>
+      <w:proofErr w:type="spellStart"/>
+      <w:r>
+        <w:rPr>
+          <w:color w:val="000000"/>
+          <w:sz w:val="28"/>
+          <w:szCs w:val="28"/>
+        </w:rPr>
+        <w:t>мовах</w:t>
+      </w:r>
+      <w:proofErr w:type="spellEnd"/>
+      <w:r>
+        <w:rPr>
+          <w:color w:val="000000"/>
+          <w:sz w:val="28"/>
+          <w:szCs w:val="28"/>
+        </w:rPr>
+        <w:t xml:space="preserve"> </w:t>
+      </w:r>
+      <w:proofErr w:type="spellStart"/>
+      <w:r>
+        <w:rPr>
+          <w:color w:val="000000"/>
+          <w:sz w:val="28"/>
+          <w:szCs w:val="28"/>
+        </w:rPr>
+        <w:t>програмування</w:t>
+      </w:r>
+      <w:proofErr w:type="spellEnd"/>
+      <w:r>
+        <w:rPr>
+          <w:color w:val="000000"/>
+          <w:sz w:val="28"/>
+          <w:szCs w:val="28"/>
+        </w:rPr>
+        <w:t xml:space="preserve"> </w:t>
+      </w:r>
+      <w:proofErr w:type="spellStart"/>
+      <w:r>
+        <w:rPr>
+          <w:color w:val="000000"/>
+          <w:sz w:val="28"/>
+          <w:szCs w:val="28"/>
+        </w:rPr>
+        <w:t>існує</w:t>
+      </w:r>
+      <w:proofErr w:type="spellEnd"/>
+      <w:r>
+        <w:rPr>
+          <w:color w:val="000000"/>
+          <w:sz w:val="28"/>
+          <w:szCs w:val="28"/>
+        </w:rPr>
+        <w:t xml:space="preserve"> два </w:t>
+      </w:r>
+      <w:proofErr w:type="spellStart"/>
+      <w:r>
+        <w:rPr>
+          <w:color w:val="000000"/>
+          <w:sz w:val="28"/>
+          <w:szCs w:val="28"/>
+        </w:rPr>
+        <w:t>типи</w:t>
+      </w:r>
+      <w:proofErr w:type="spellEnd"/>
+      <w:r>
+        <w:rPr>
+          <w:color w:val="000000"/>
+          <w:sz w:val="28"/>
+          <w:szCs w:val="28"/>
+        </w:rPr>
+        <w:t xml:space="preserve"> </w:t>
+      </w:r>
+      <w:proofErr w:type="spellStart"/>
+      <w:r>
+        <w:rPr>
+          <w:color w:val="000000"/>
+          <w:sz w:val="28"/>
+          <w:szCs w:val="28"/>
+        </w:rPr>
+        <w:t>операторів</w:t>
+      </w:r>
+      <w:proofErr w:type="spellEnd"/>
+      <w:r>
+        <w:rPr>
+          <w:color w:val="000000"/>
+          <w:sz w:val="28"/>
+          <w:szCs w:val="28"/>
+        </w:rPr>
+        <w:t xml:space="preserve"> </w:t>
+      </w:r>
+      <w:proofErr w:type="spellStart"/>
+      <w:r>
+        <w:rPr>
+          <w:color w:val="000000"/>
+          <w:sz w:val="28"/>
+          <w:szCs w:val="28"/>
+        </w:rPr>
+        <w:t>вибору</w:t>
+      </w:r>
+      <w:proofErr w:type="spellEnd"/>
+      <w:r>
+        <w:rPr>
+          <w:color w:val="000000"/>
+          <w:sz w:val="28"/>
+          <w:szCs w:val="28"/>
+        </w:rPr>
+        <w:t xml:space="preserve">: </w:t>
+      </w:r>
+      <w:proofErr w:type="spellStart"/>
+      <w:r>
+        <w:rPr>
+          <w:color w:val="000000"/>
+          <w:sz w:val="28"/>
+          <w:szCs w:val="28"/>
+        </w:rPr>
+        <w:t>if</w:t>
+      </w:r>
+      <w:proofErr w:type="spellEnd"/>
+      <w:r>
+        <w:rPr>
+          <w:color w:val="000000"/>
+          <w:sz w:val="28"/>
+          <w:szCs w:val="28"/>
+        </w:rPr>
+        <w:t>...</w:t>
+      </w:r>
+      <w:proofErr w:type="spellStart"/>
+      <w:r>
+        <w:rPr>
+          <w:color w:val="000000"/>
+          <w:sz w:val="28"/>
+          <w:szCs w:val="28"/>
+        </w:rPr>
+        <w:t>else</w:t>
+      </w:r>
+      <w:proofErr w:type="spellEnd"/>
+      <w:r>
+        <w:rPr>
+          <w:color w:val="000000"/>
+          <w:sz w:val="28"/>
+          <w:szCs w:val="28"/>
+        </w:rPr>
+        <w:t xml:space="preserve"> та </w:t>
+      </w:r>
+      <w:proofErr w:type="spellStart"/>
+      <w:r>
+        <w:rPr>
+          <w:color w:val="000000"/>
+          <w:sz w:val="28"/>
+          <w:szCs w:val="28"/>
+        </w:rPr>
+        <w:t>switch</w:t>
+      </w:r>
+      <w:proofErr w:type="spellEnd"/>
+      <w:r>
+        <w:rPr>
+          <w:color w:val="000000"/>
+          <w:sz w:val="28"/>
+          <w:szCs w:val="28"/>
+        </w:rPr>
+        <w:t xml:space="preserve">. </w:t>
+      </w:r>
+    </w:p>
+    <w:p>
+      <w:pPr>
+        <w:spacing w:after="0" w:line="240" w:lineRule="auto"/>
+        <w:rPr>
+          <w:rFonts w:ascii="Times New Roman" w:eastAsiaTheme="minorHAnsi" w:hAnsi="Times New Roman" w:cs="Times New Roman"/>
+          <w:sz w:val="24"/>
+          <w:szCs w:val="24"/>
+        </w:rPr>
+      </w:pPr>
+      <w:proofErr w:type="spellStart"/>
+      <w:r>
+        <w:rPr>
+          <w:rFonts w:ascii="Times New Roman" w:eastAsiaTheme="minorHAnsi" w:hAnsi="Times New Roman" w:cs="Times New Roman"/>
+          <w:color w:val="000000"/>
+          <w:sz w:val="28"/>
+          <w:szCs w:val="28"/>
+        </w:rPr>
+        <w:t>switch</w:t>
+      </w:r>
+      <w:proofErr w:type="spellEnd"/>
+      <w:r>
+        <w:rPr>
+          <w:rFonts w:ascii="Times New Roman" w:eastAsiaTheme="minorHAnsi" w:hAnsi="Times New Roman" w:cs="Times New Roman"/>
+          <w:color w:val="000000"/>
+          <w:sz w:val="28"/>
+          <w:szCs w:val="28"/>
+        </w:rPr>
+        <w:t xml:space="preserve"> </w:t>
+      </w:r>
+      <w:proofErr w:type="spellStart"/>
+      <w:r>
+        <w:rPr>
+          <w:rFonts w:ascii="Times New Roman" w:eastAsiaTheme="minorHAnsi" w:hAnsi="Times New Roman" w:cs="Times New Roman"/>
+          <w:color w:val="000000"/>
+          <w:sz w:val="28"/>
+          <w:szCs w:val="28"/>
+        </w:rPr>
+        <w:t>обробляє</w:t>
+      </w:r>
+      <w:proofErr w:type="spellEnd"/>
+      <w:r>
+        <w:rPr>
+          <w:rFonts w:ascii="Times New Roman" w:eastAsiaTheme="minorHAnsi" w:hAnsi="Times New Roman" w:cs="Times New Roman"/>
+          <w:color w:val="000000"/>
+          <w:sz w:val="28"/>
+          <w:szCs w:val="28"/>
+        </w:rPr>
+        <w:t xml:space="preserve"> </w:t>
+      </w:r>
+      <w:proofErr w:type="spellStart"/>
+      <w:r>
+        <w:rPr>
+          <w:rFonts w:ascii="Times New Roman" w:eastAsiaTheme="minorHAnsi" w:hAnsi="Times New Roman" w:cs="Times New Roman"/>
+          <w:color w:val="000000"/>
+          <w:sz w:val="28"/>
+          <w:szCs w:val="28"/>
+        </w:rPr>
+        <w:t>цілий</w:t>
+      </w:r>
+      <w:proofErr w:type="spellEnd"/>
+      <w:r>
+        <w:rPr>
+          <w:rFonts w:ascii="Times New Roman" w:eastAsiaTheme="minorHAnsi" w:hAnsi="Times New Roman" w:cs="Times New Roman"/>
+          <w:color w:val="000000"/>
+          <w:sz w:val="28"/>
+          <w:szCs w:val="28"/>
+        </w:rPr>
+        <w:t xml:space="preserve"> </w:t>
+      </w:r>
+      <w:proofErr w:type="spellStart"/>
+      <w:r>
+        <w:rPr>
+          <w:rFonts w:ascii="Times New Roman" w:eastAsiaTheme="minorHAnsi" w:hAnsi="Times New Roman" w:cs="Times New Roman"/>
+          <w:color w:val="000000"/>
+          <w:sz w:val="28"/>
+          <w:szCs w:val="28"/>
+        </w:rPr>
+        <w:t>вираз</w:t>
+      </w:r>
+      <w:proofErr w:type="spellEnd"/>
+      <w:r>
+        <w:rPr>
+          <w:rFonts w:ascii="Times New Roman" w:eastAsiaTheme="minorHAnsi" w:hAnsi="Times New Roman" w:cs="Times New Roman"/>
+          <w:color w:val="000000"/>
+          <w:sz w:val="28"/>
+          <w:szCs w:val="28"/>
+        </w:rPr>
+        <w:t>, а  </w:t>
+      </w:r>
+      <w:proofErr w:type="spellStart"/>
+      <w:r>
+        <w:rPr>
+          <w:rFonts w:ascii="Times New Roman" w:eastAsiaTheme="minorHAnsi" w:hAnsi="Times New Roman" w:cs="Times New Roman"/>
+          <w:color w:val="000000"/>
+          <w:sz w:val="28"/>
+          <w:szCs w:val="28"/>
+        </w:rPr>
+        <w:t>if</w:t>
+      </w:r>
+      <w:proofErr w:type="spellEnd"/>
+      <w:r>
+        <w:rPr>
+          <w:rFonts w:ascii="Times New Roman" w:eastAsiaTheme="minorHAnsi" w:hAnsi="Times New Roman" w:cs="Times New Roman"/>
+          <w:color w:val="000000"/>
+          <w:sz w:val="28"/>
+          <w:szCs w:val="28"/>
+        </w:rPr>
+        <w:t>...</w:t>
+      </w:r>
+      <w:proofErr w:type="spellStart"/>
+      <w:r>
+        <w:rPr>
+          <w:rFonts w:ascii="Times New Roman" w:eastAsiaTheme="minorHAnsi" w:hAnsi="Times New Roman" w:cs="Times New Roman"/>
+          <w:color w:val="000000"/>
+          <w:sz w:val="28"/>
+          <w:szCs w:val="28"/>
+        </w:rPr>
+        <w:t>else</w:t>
+      </w:r>
+      <w:proofErr w:type="spellEnd"/>
+      <w:r>
+        <w:rPr>
+          <w:rFonts w:ascii="Times New Roman" w:eastAsiaTheme="minorHAnsi" w:hAnsi="Times New Roman" w:cs="Times New Roman"/>
+          <w:color w:val="000000"/>
+          <w:sz w:val="28"/>
+          <w:szCs w:val="28"/>
+        </w:rPr>
+        <w:t xml:space="preserve"> </w:t>
+      </w:r>
+      <w:proofErr w:type="spellStart"/>
+      <w:r>
+        <w:rPr>
+          <w:rFonts w:ascii="Times New Roman" w:eastAsiaTheme="minorHAnsi" w:hAnsi="Times New Roman" w:cs="Times New Roman"/>
+          <w:color w:val="000000"/>
+          <w:sz w:val="28"/>
+          <w:szCs w:val="28"/>
+        </w:rPr>
+        <w:t>можна</w:t>
+      </w:r>
+      <w:proofErr w:type="spellEnd"/>
+      <w:r>
+        <w:rPr>
+          <w:rFonts w:ascii="Times New Roman" w:eastAsiaTheme="minorHAnsi" w:hAnsi="Times New Roman" w:cs="Times New Roman"/>
+          <w:color w:val="000000"/>
+          <w:sz w:val="28"/>
+          <w:szCs w:val="28"/>
+        </w:rPr>
+        <w:t xml:space="preserve"> </w:t>
+      </w:r>
+      <w:proofErr w:type="spellStart"/>
+      <w:r>
+        <w:rPr>
+          <w:rFonts w:ascii="Times New Roman" w:eastAsiaTheme="minorHAnsi" w:hAnsi="Times New Roman" w:cs="Times New Roman"/>
+          <w:color w:val="000000"/>
+          <w:sz w:val="28"/>
+          <w:szCs w:val="28"/>
+        </w:rPr>
+        <w:t>використовувати</w:t>
+      </w:r>
+      <w:proofErr w:type="spellEnd"/>
+      <w:r>
+        <w:rPr>
+          <w:rFonts w:ascii="Times New Roman" w:eastAsiaTheme="minorHAnsi" w:hAnsi="Times New Roman" w:cs="Times New Roman"/>
+          <w:color w:val="000000"/>
+          <w:sz w:val="28"/>
+          <w:szCs w:val="28"/>
+        </w:rPr>
+        <w:t xml:space="preserve"> при </w:t>
+      </w:r>
+      <w:proofErr w:type="spellStart"/>
+      <w:r>
+        <w:rPr>
+          <w:rFonts w:ascii="Times New Roman" w:eastAsiaTheme="minorHAnsi" w:hAnsi="Times New Roman" w:cs="Times New Roman"/>
+          <w:color w:val="000000"/>
+          <w:sz w:val="28"/>
+          <w:szCs w:val="28"/>
+        </w:rPr>
+        <w:t>діапазонах</w:t>
+      </w:r>
+      <w:proofErr w:type="spellEnd"/>
+      <w:r>
+        <w:rPr>
+          <w:rFonts w:ascii="Times New Roman" w:eastAsiaTheme="minorHAnsi" w:hAnsi="Times New Roman" w:cs="Times New Roman"/>
+          <w:color w:val="000000"/>
+          <w:sz w:val="28"/>
+          <w:szCs w:val="28"/>
+        </w:rPr>
+        <w:t>.</w:t>
+      </w:r>
+    </w:p>
+    <w:p>
+      <w:pPr>
+        <w:spacing w:after="0" w:line="240" w:lineRule="auto"/>
+        <w:rPr>
+          <w:rFonts w:ascii="Times New Roman" w:eastAsiaTheme="minorHAnsi" w:hAnsi="Times New Roman" w:cs="Times New Roman"/>
+          <w:sz w:val="24"/>
+          <w:szCs w:val="24"/>
+        </w:rPr>
+      </w:pPr>
+      <w:r>
+        <w:rPr>
+          <w:rFonts w:ascii="Times New Roman" w:eastAsiaTheme="minorHAnsi" w:hAnsi="Times New Roman" w:cs="Times New Roman"/>
+          <w:color w:val="000000"/>
+          <w:sz w:val="28"/>
+          <w:szCs w:val="28"/>
+        </w:rPr>
+        <w:t>Синтаксис  </w:t>
+      </w:r>
+      <w:proofErr w:type="spellStart"/>
+      <w:r>
+        <w:rPr>
+          <w:rFonts w:ascii="Times New Roman" w:eastAsiaTheme="minorHAnsi" w:hAnsi="Times New Roman" w:cs="Times New Roman"/>
+          <w:color w:val="000000"/>
+          <w:sz w:val="28"/>
+          <w:szCs w:val="28"/>
+        </w:rPr>
+        <w:t>if</w:t>
+      </w:r>
+      <w:proofErr w:type="spellEnd"/>
+      <w:r>
+        <w:rPr>
+          <w:rFonts w:ascii="Times New Roman" w:eastAsiaTheme="minorHAnsi" w:hAnsi="Times New Roman" w:cs="Times New Roman"/>
+          <w:color w:val="000000"/>
+          <w:sz w:val="28"/>
+          <w:szCs w:val="28"/>
+        </w:rPr>
+        <w:t>...</w:t>
+      </w:r>
+      <w:proofErr w:type="spellStart"/>
+      <w:r>
+        <w:rPr>
+          <w:rFonts w:ascii="Times New Roman" w:eastAsiaTheme="minorHAnsi" w:hAnsi="Times New Roman" w:cs="Times New Roman"/>
+          <w:color w:val="000000"/>
+          <w:sz w:val="28"/>
+          <w:szCs w:val="28"/>
+        </w:rPr>
+        <w:t>else</w:t>
+      </w:r>
+      <w:proofErr w:type="spellEnd"/>
+      <w:r>
+        <w:rPr>
+          <w:rFonts w:ascii="Times New Roman" w:eastAsiaTheme="minorHAnsi" w:hAnsi="Times New Roman" w:cs="Times New Roman"/>
+          <w:color w:val="000000"/>
+          <w:sz w:val="28"/>
+          <w:szCs w:val="28"/>
+        </w:rPr>
+        <w:tab/>
+      </w:r>
+      <w:r>
+        <w:rPr>
+          <w:rFonts w:ascii="Times New Roman" w:eastAsiaTheme="minorHAnsi" w:hAnsi="Times New Roman" w:cs="Times New Roman"/>
+          <w:color w:val="000000"/>
+          <w:sz w:val="28"/>
+          <w:szCs w:val="28"/>
+        </w:rPr>
+        <w:tab/>
+      </w:r>
+      <w:r>
+        <w:rPr>
+          <w:rFonts w:ascii="Times New Roman" w:eastAsiaTheme="minorHAnsi" w:hAnsi="Times New Roman" w:cs="Times New Roman"/>
+          <w:color w:val="000000"/>
+          <w:sz w:val="28"/>
+          <w:szCs w:val="28"/>
+        </w:rPr>
+        <w:tab/>
+      </w:r>
+      <w:r>
+        <w:rPr>
+          <w:rFonts w:ascii="Times New Roman" w:eastAsiaTheme="minorHAnsi" w:hAnsi="Times New Roman" w:cs="Times New Roman"/>
+          <w:color w:val="000000"/>
+          <w:sz w:val="28"/>
+          <w:szCs w:val="28"/>
+        </w:rPr>
+        <w:tab/>
+      </w:r>
+      <w:r>
+        <w:rPr>
+          <w:rFonts w:ascii="Times New Roman" w:eastAsiaTheme="minorHAnsi" w:hAnsi="Times New Roman" w:cs="Times New Roman"/>
+          <w:color w:val="000000"/>
+          <w:sz w:val="28"/>
+          <w:szCs w:val="28"/>
+        </w:rPr>
+        <w:tab/>
+      </w:r>
+    </w:p>
+    <w:p>
+      <w:pPr>
+        <w:spacing w:after="0" w:line="240" w:lineRule="auto"/>
+        <w:rPr>
+          <w:rFonts w:ascii="Times New Roman" w:eastAsiaTheme="minorHAnsi" w:hAnsi="Times New Roman" w:cs="Times New Roman"/>
+          <w:sz w:val="24"/>
+          <w:szCs w:val="24"/>
+        </w:rPr>
+      </w:pPr>
+      <w:proofErr w:type="spellStart"/>
+      <w:r>
+        <w:rPr>
+          <w:rFonts w:ascii="Times New Roman" w:eastAsiaTheme="minorHAnsi" w:hAnsi="Times New Roman" w:cs="Times New Roman"/>
+          <w:color w:val="000000"/>
+          <w:sz w:val="28"/>
+          <w:szCs w:val="28"/>
+        </w:rPr>
+        <w:t>if</w:t>
+      </w:r>
+      <w:proofErr w:type="spellEnd"/>
+      <w:r>
+        <w:rPr>
+          <w:rFonts w:ascii="Times New Roman" w:eastAsiaTheme="minorHAnsi" w:hAnsi="Times New Roman" w:cs="Times New Roman"/>
+          <w:color w:val="000000"/>
+          <w:sz w:val="28"/>
+          <w:szCs w:val="28"/>
+        </w:rPr>
+        <w:t xml:space="preserve"> (</w:t>
+      </w:r>
+      <w:proofErr w:type="spellStart"/>
+      <w:r>
+        <w:rPr>
+          <w:rFonts w:ascii="Times New Roman" w:eastAsiaTheme="minorHAnsi" w:hAnsi="Times New Roman" w:cs="Times New Roman"/>
+          <w:color w:val="000000"/>
+          <w:sz w:val="28"/>
+          <w:szCs w:val="28"/>
+        </w:rPr>
+        <w:t>умовнии</w:t>
+      </w:r>
+      <w:proofErr w:type="spellEnd"/>
+      <w:r>
+        <w:rPr>
+          <w:rFonts w:ascii="Times New Roman" w:eastAsiaTheme="minorHAnsi" w:hAnsi="Times New Roman" w:cs="Times New Roman"/>
+          <w:color w:val="000000"/>
+          <w:sz w:val="28"/>
+          <w:szCs w:val="28"/>
+        </w:rPr>
+        <w:t xml:space="preserve">̆ </w:t>
+      </w:r>
+      <w:proofErr w:type="spellStart"/>
+      <w:r>
+        <w:rPr>
+          <w:rFonts w:ascii="Times New Roman" w:eastAsiaTheme="minorHAnsi" w:hAnsi="Times New Roman" w:cs="Times New Roman"/>
+          <w:color w:val="000000"/>
+          <w:sz w:val="28"/>
+          <w:szCs w:val="28"/>
+        </w:rPr>
+        <w:t>вираз</w:t>
+      </w:r>
+      <w:proofErr w:type="spellEnd"/>
+      <w:r>
+        <w:rPr>
+          <w:rFonts w:ascii="Times New Roman" w:eastAsiaTheme="minorHAnsi" w:hAnsi="Times New Roman" w:cs="Times New Roman"/>
+          <w:color w:val="000000"/>
+          <w:sz w:val="28"/>
+          <w:szCs w:val="28"/>
+        </w:rPr>
+        <w:t xml:space="preserve">) {оператор </w:t>
+      </w:r>
+      <w:proofErr w:type="spellStart"/>
+      <w:r>
+        <w:rPr>
+          <w:rFonts w:ascii="Times New Roman" w:eastAsiaTheme="minorHAnsi" w:hAnsi="Times New Roman" w:cs="Times New Roman"/>
+          <w:color w:val="000000"/>
+          <w:sz w:val="28"/>
+          <w:szCs w:val="28"/>
+        </w:rPr>
+        <w:t>якщо</w:t>
+      </w:r>
+      <w:proofErr w:type="spellEnd"/>
+      <w:r>
+        <w:rPr>
+          <w:rFonts w:ascii="Times New Roman" w:eastAsiaTheme="minorHAnsi" w:hAnsi="Times New Roman" w:cs="Times New Roman"/>
+          <w:color w:val="000000"/>
+          <w:sz w:val="28"/>
+          <w:szCs w:val="28"/>
+        </w:rPr>
+        <w:t xml:space="preserve"> </w:t>
+      </w:r>
+      <w:proofErr w:type="spellStart"/>
+      <w:r>
+        <w:rPr>
+          <w:rFonts w:ascii="Times New Roman" w:eastAsiaTheme="minorHAnsi" w:hAnsi="Times New Roman" w:cs="Times New Roman"/>
+          <w:color w:val="000000"/>
+          <w:sz w:val="28"/>
+          <w:szCs w:val="28"/>
+        </w:rPr>
+        <w:t>істина</w:t>
+      </w:r>
+      <w:proofErr w:type="spellEnd"/>
+      <w:r>
+        <w:rPr>
+          <w:rFonts w:ascii="Times New Roman" w:eastAsiaTheme="minorHAnsi" w:hAnsi="Times New Roman" w:cs="Times New Roman"/>
+          <w:color w:val="000000"/>
+          <w:sz w:val="28"/>
+          <w:szCs w:val="28"/>
+        </w:rPr>
+        <w:t xml:space="preserve">} </w:t>
+      </w:r>
+    </w:p>
+    <w:p>
+      <w:pPr>
+        <w:spacing w:after="0" w:line="240" w:lineRule="auto"/>
+        <w:rPr>
+          <w:rFonts w:ascii="Times New Roman" w:eastAsiaTheme="minorHAnsi" w:hAnsi="Times New Roman" w:cs="Times New Roman"/>
+          <w:sz w:val="24"/>
+          <w:szCs w:val="24"/>
+        </w:rPr>
+      </w:pPr>
+      <w:proofErr w:type="spellStart"/>
+      <w:r>
+        <w:rPr>
+          <w:rFonts w:ascii="Times New Roman" w:eastAsiaTheme="minorHAnsi" w:hAnsi="Times New Roman" w:cs="Times New Roman"/>
+          <w:color w:val="000000"/>
+          <w:sz w:val="28"/>
+          <w:szCs w:val="28"/>
+        </w:rPr>
+        <w:t>else</w:t>
+      </w:r>
+      <w:proofErr w:type="spellEnd"/>
+      <w:r>
+        <w:rPr>
+          <w:rFonts w:ascii="Times New Roman" w:eastAsiaTheme="minorHAnsi" w:hAnsi="Times New Roman" w:cs="Times New Roman"/>
+          <w:color w:val="000000"/>
+          <w:sz w:val="28"/>
+          <w:szCs w:val="28"/>
+        </w:rPr>
+        <w:t xml:space="preserve"> {оператор </w:t>
+      </w:r>
+      <w:proofErr w:type="spellStart"/>
+      <w:r>
+        <w:rPr>
+          <w:rFonts w:ascii="Times New Roman" w:eastAsiaTheme="minorHAnsi" w:hAnsi="Times New Roman" w:cs="Times New Roman"/>
+          <w:color w:val="000000"/>
+          <w:sz w:val="28"/>
+          <w:szCs w:val="28"/>
+        </w:rPr>
+        <w:t>якщо</w:t>
+      </w:r>
+      <w:proofErr w:type="spellEnd"/>
+      <w:r>
+        <w:rPr>
+          <w:rFonts w:ascii="Times New Roman" w:eastAsiaTheme="minorHAnsi" w:hAnsi="Times New Roman" w:cs="Times New Roman"/>
+          <w:color w:val="000000"/>
+          <w:sz w:val="28"/>
+          <w:szCs w:val="28"/>
+        </w:rPr>
+        <w:t xml:space="preserve"> неправда} </w:t>
+      </w:r>
+    </w:p>
+    <w:p>
+      <w:pPr>
+        <w:spacing w:after="0" w:line="240" w:lineRule="auto"/>
+        <w:rPr>
+          <w:rFonts w:ascii="Times New Roman" w:eastAsiaTheme="minorHAnsi" w:hAnsi="Times New Roman" w:cs="Times New Roman"/>
+          <w:sz w:val="24"/>
+          <w:szCs w:val="24"/>
+        </w:rPr>
+      </w:pPr>
+      <w:r>
+        <w:rPr>
+          <w:rFonts w:ascii="Times New Roman" w:eastAsiaTheme="minorHAnsi" w:hAnsi="Times New Roman" w:cs="Times New Roman"/>
+          <w:color w:val="000000"/>
+          <w:sz w:val="28"/>
+          <w:szCs w:val="28"/>
+        </w:rPr>
+        <w:t xml:space="preserve">Синтаксис </w:t>
+      </w:r>
+      <w:proofErr w:type="spellStart"/>
+      <w:r>
+        <w:rPr>
+          <w:rFonts w:ascii="Times New Roman" w:eastAsiaTheme="minorHAnsi" w:hAnsi="Times New Roman" w:cs="Times New Roman"/>
+          <w:color w:val="000000"/>
+          <w:sz w:val="28"/>
+          <w:szCs w:val="28"/>
+        </w:rPr>
+        <w:t>switch</w:t>
+      </w:r>
+      <w:proofErr w:type="spellEnd"/>
+    </w:p>
+    <w:p>
+      <w:pPr>
+        <w:spacing w:after="0" w:line="240" w:lineRule="auto"/>
+        <w:rPr>
+          <w:rFonts w:ascii="Times New Roman" w:eastAsiaTheme="minorHAnsi" w:hAnsi="Times New Roman" w:cs="Times New Roman"/>
+          <w:sz w:val="24"/>
+          <w:szCs w:val="24"/>
+        </w:rPr>
+      </w:pPr>
+      <w:proofErr w:type="spellStart"/>
+      <w:r>
+        <w:rPr>
+          <w:rFonts w:ascii="Times New Roman" w:eastAsiaTheme="minorHAnsi" w:hAnsi="Times New Roman" w:cs="Times New Roman"/>
+          <w:color w:val="000000"/>
+          <w:sz w:val="28"/>
+          <w:szCs w:val="28"/>
+        </w:rPr>
+        <w:t>switch</w:t>
+      </w:r>
+      <w:proofErr w:type="spellEnd"/>
+      <w:r>
+        <w:rPr>
+          <w:rFonts w:ascii="Times New Roman" w:eastAsiaTheme="minorHAnsi" w:hAnsi="Times New Roman" w:cs="Times New Roman"/>
+          <w:color w:val="000000"/>
+          <w:sz w:val="28"/>
+          <w:szCs w:val="28"/>
+        </w:rPr>
+        <w:t xml:space="preserve"> (</w:t>
+      </w:r>
+      <w:proofErr w:type="spellStart"/>
+      <w:r>
+        <w:rPr>
+          <w:rFonts w:ascii="Times New Roman" w:eastAsiaTheme="minorHAnsi" w:hAnsi="Times New Roman" w:cs="Times New Roman"/>
+          <w:color w:val="000000"/>
+          <w:sz w:val="28"/>
+          <w:szCs w:val="28"/>
+        </w:rPr>
+        <w:t>перемикаючии</w:t>
+      </w:r>
+      <w:proofErr w:type="spellEnd"/>
+      <w:r>
+        <w:rPr>
+          <w:rFonts w:ascii="Times New Roman" w:eastAsiaTheme="minorHAnsi" w:hAnsi="Times New Roman" w:cs="Times New Roman"/>
+          <w:color w:val="000000"/>
+          <w:sz w:val="28"/>
+          <w:szCs w:val="28"/>
+        </w:rPr>
+        <w:t xml:space="preserve">̆ </w:t>
+      </w:r>
+      <w:proofErr w:type="spellStart"/>
+      <w:r>
+        <w:rPr>
+          <w:rFonts w:ascii="Times New Roman" w:eastAsiaTheme="minorHAnsi" w:hAnsi="Times New Roman" w:cs="Times New Roman"/>
+          <w:color w:val="000000"/>
+          <w:sz w:val="28"/>
+          <w:szCs w:val="28"/>
+        </w:rPr>
+        <w:t>цілии</w:t>
+      </w:r>
+      <w:proofErr w:type="spellEnd"/>
+      <w:r>
+        <w:rPr>
+          <w:rFonts w:ascii="Times New Roman" w:eastAsiaTheme="minorHAnsi" w:hAnsi="Times New Roman" w:cs="Times New Roman"/>
+          <w:color w:val="000000"/>
+          <w:sz w:val="28"/>
+          <w:szCs w:val="28"/>
+        </w:rPr>
+        <w:t xml:space="preserve">̆ </w:t>
+      </w:r>
+      <w:proofErr w:type="spellStart"/>
+      <w:r>
+        <w:rPr>
+          <w:rFonts w:ascii="Times New Roman" w:eastAsiaTheme="minorHAnsi" w:hAnsi="Times New Roman" w:cs="Times New Roman"/>
+          <w:color w:val="000000"/>
+          <w:sz w:val="28"/>
+          <w:szCs w:val="28"/>
+        </w:rPr>
+        <w:t>вираз</w:t>
+      </w:r>
+      <w:proofErr w:type="spellEnd"/>
+      <w:r>
+        <w:rPr>
+          <w:rFonts w:ascii="Times New Roman" w:eastAsiaTheme="minorHAnsi" w:hAnsi="Times New Roman" w:cs="Times New Roman"/>
+          <w:color w:val="000000"/>
+          <w:sz w:val="28"/>
+          <w:szCs w:val="28"/>
+        </w:rPr>
+        <w:t>) {</w:t>
+      </w:r>
+    </w:p>
+    <w:p>
+      <w:pPr>
+        <w:spacing w:after="0" w:line="240" w:lineRule="auto"/>
+        <w:rPr>
+          <w:rFonts w:ascii="Times New Roman" w:eastAsiaTheme="minorHAnsi" w:hAnsi="Times New Roman" w:cs="Times New Roman"/>
+          <w:sz w:val="24"/>
+          <w:szCs w:val="24"/>
+        </w:rPr>
+      </w:pPr>
+      <w:proofErr w:type="spellStart"/>
+      <w:r>
+        <w:rPr>
+          <w:rFonts w:ascii="Times New Roman" w:eastAsiaTheme="minorHAnsi" w:hAnsi="Times New Roman" w:cs="Times New Roman"/>
+          <w:color w:val="000000"/>
+          <w:sz w:val="28"/>
+          <w:szCs w:val="28"/>
+        </w:rPr>
+        <w:t>case</w:t>
+      </w:r>
+      <w:proofErr w:type="spellEnd"/>
+      <w:r>
+        <w:rPr>
+          <w:rFonts w:ascii="Times New Roman" w:eastAsiaTheme="minorHAnsi" w:hAnsi="Times New Roman" w:cs="Times New Roman"/>
+          <w:color w:val="000000"/>
+          <w:sz w:val="28"/>
+          <w:szCs w:val="28"/>
+        </w:rPr>
+        <w:t xml:space="preserve"> </w:t>
+      </w:r>
+      <w:proofErr w:type="spellStart"/>
+      <w:r>
+        <w:rPr>
+          <w:rFonts w:ascii="Times New Roman" w:eastAsiaTheme="minorHAnsi" w:hAnsi="Times New Roman" w:cs="Times New Roman"/>
+          <w:color w:val="000000"/>
+          <w:sz w:val="28"/>
+          <w:szCs w:val="28"/>
+        </w:rPr>
+        <w:t>вираження</w:t>
+      </w:r>
+      <w:proofErr w:type="spellEnd"/>
+      <w:r>
+        <w:rPr>
+          <w:rFonts w:ascii="Times New Roman" w:eastAsiaTheme="minorHAnsi" w:hAnsi="Times New Roman" w:cs="Times New Roman"/>
+          <w:color w:val="000000"/>
+          <w:sz w:val="28"/>
+          <w:szCs w:val="28"/>
+        </w:rPr>
+        <w:t xml:space="preserve"> типу константи-1: оператор варіанта-1; </w:t>
+      </w:r>
+      <w:proofErr w:type="spellStart"/>
+      <w:r>
+        <w:rPr>
+          <w:rFonts w:ascii="Times New Roman" w:eastAsiaTheme="minorHAnsi" w:hAnsi="Times New Roman" w:cs="Times New Roman"/>
+          <w:color w:val="000000"/>
+          <w:sz w:val="28"/>
+          <w:szCs w:val="28"/>
+        </w:rPr>
+        <w:t>break</w:t>
+      </w:r>
+      <w:proofErr w:type="spellEnd"/>
+      <w:r>
+        <w:rPr>
+          <w:rFonts w:ascii="Times New Roman" w:eastAsiaTheme="minorHAnsi" w:hAnsi="Times New Roman" w:cs="Times New Roman"/>
+          <w:color w:val="000000"/>
+          <w:sz w:val="28"/>
+          <w:szCs w:val="28"/>
+        </w:rPr>
+        <w:t xml:space="preserve">; </w:t>
+      </w:r>
+      <w:proofErr w:type="spellStart"/>
+      <w:r>
+        <w:rPr>
+          <w:rFonts w:ascii="Times New Roman" w:eastAsiaTheme="minorHAnsi" w:hAnsi="Times New Roman" w:cs="Times New Roman"/>
+          <w:color w:val="000000"/>
+          <w:sz w:val="28"/>
+          <w:szCs w:val="28"/>
+        </w:rPr>
+        <w:t>case</w:t>
+      </w:r>
+      <w:proofErr w:type="spellEnd"/>
+      <w:r>
+        <w:rPr>
+          <w:rFonts w:ascii="Times New Roman" w:eastAsiaTheme="minorHAnsi" w:hAnsi="Times New Roman" w:cs="Times New Roman"/>
+          <w:color w:val="000000"/>
+          <w:sz w:val="28"/>
+          <w:szCs w:val="28"/>
+        </w:rPr>
+        <w:t xml:space="preserve"> </w:t>
+      </w:r>
+      <w:proofErr w:type="spellStart"/>
+      <w:r>
+        <w:rPr>
+          <w:rFonts w:ascii="Times New Roman" w:eastAsiaTheme="minorHAnsi" w:hAnsi="Times New Roman" w:cs="Times New Roman"/>
+          <w:color w:val="000000"/>
+          <w:sz w:val="28"/>
+          <w:szCs w:val="28"/>
+        </w:rPr>
+        <w:t>вираження</w:t>
+      </w:r>
+      <w:proofErr w:type="spellEnd"/>
+      <w:r>
+        <w:rPr>
+          <w:rFonts w:ascii="Times New Roman" w:eastAsiaTheme="minorHAnsi" w:hAnsi="Times New Roman" w:cs="Times New Roman"/>
+          <w:color w:val="000000"/>
+          <w:sz w:val="28"/>
+          <w:szCs w:val="28"/>
+        </w:rPr>
+        <w:t xml:space="preserve"> типу </w:t>
+      </w:r>
+      <w:proofErr w:type="spellStart"/>
+      <w:r>
+        <w:rPr>
+          <w:rFonts w:ascii="Times New Roman" w:eastAsiaTheme="minorHAnsi" w:hAnsi="Times New Roman" w:cs="Times New Roman"/>
+          <w:color w:val="000000"/>
+          <w:sz w:val="28"/>
+          <w:szCs w:val="28"/>
+        </w:rPr>
+        <w:t>константи</w:t>
+      </w:r>
+      <w:proofErr w:type="spellEnd"/>
+      <w:r>
+        <w:rPr>
+          <w:rFonts w:ascii="Times New Roman" w:eastAsiaTheme="minorHAnsi" w:hAnsi="Times New Roman" w:cs="Times New Roman"/>
+          <w:color w:val="000000"/>
+          <w:sz w:val="28"/>
+          <w:szCs w:val="28"/>
+        </w:rPr>
+        <w:t xml:space="preserve">-n: оператор </w:t>
+      </w:r>
+      <w:proofErr w:type="spellStart"/>
+      <w:r>
+        <w:rPr>
+          <w:rFonts w:ascii="Times New Roman" w:eastAsiaTheme="minorHAnsi" w:hAnsi="Times New Roman" w:cs="Times New Roman"/>
+          <w:color w:val="000000"/>
+          <w:sz w:val="28"/>
+          <w:szCs w:val="28"/>
+        </w:rPr>
+        <w:t>варіанта</w:t>
+      </w:r>
+      <w:proofErr w:type="spellEnd"/>
+      <w:r>
+        <w:rPr>
+          <w:rFonts w:ascii="Times New Roman" w:eastAsiaTheme="minorHAnsi" w:hAnsi="Times New Roman" w:cs="Times New Roman"/>
+          <w:color w:val="000000"/>
+          <w:sz w:val="28"/>
+          <w:szCs w:val="28"/>
+        </w:rPr>
+        <w:t xml:space="preserve">-n; </w:t>
+      </w:r>
+      <w:proofErr w:type="spellStart"/>
+      <w:r>
+        <w:rPr>
+          <w:rFonts w:ascii="Times New Roman" w:eastAsiaTheme="minorHAnsi" w:hAnsi="Times New Roman" w:cs="Times New Roman"/>
+          <w:color w:val="000000"/>
+          <w:sz w:val="28"/>
+          <w:szCs w:val="28"/>
+        </w:rPr>
+        <w:t>break</w:t>
+      </w:r>
+      <w:proofErr w:type="spellEnd"/>
+      <w:r>
+        <w:rPr>
+          <w:rFonts w:ascii="Times New Roman" w:eastAsiaTheme="minorHAnsi" w:hAnsi="Times New Roman" w:cs="Times New Roman"/>
+          <w:color w:val="000000"/>
+          <w:sz w:val="28"/>
+          <w:szCs w:val="28"/>
+        </w:rPr>
+        <w:t xml:space="preserve">; </w:t>
+      </w:r>
+      <w:proofErr w:type="spellStart"/>
+      <w:r>
+        <w:rPr>
+          <w:rFonts w:ascii="Times New Roman" w:eastAsiaTheme="minorHAnsi" w:hAnsi="Times New Roman" w:cs="Times New Roman"/>
+          <w:color w:val="000000"/>
+          <w:sz w:val="28"/>
+          <w:szCs w:val="28"/>
+        </w:rPr>
+        <w:t>default</w:t>
+      </w:r>
+      <w:proofErr w:type="spellEnd"/>
+      <w:r>
+        <w:rPr>
+          <w:rFonts w:ascii="Times New Roman" w:eastAsiaTheme="minorHAnsi" w:hAnsi="Times New Roman" w:cs="Times New Roman"/>
+          <w:color w:val="000000"/>
+          <w:sz w:val="28"/>
+          <w:szCs w:val="28"/>
+        </w:rPr>
+        <w:t xml:space="preserve">: оператор за </w:t>
+      </w:r>
+      <w:proofErr w:type="spellStart"/>
+      <w:r>
+        <w:rPr>
+          <w:rFonts w:ascii="Times New Roman" w:eastAsiaTheme="minorHAnsi" w:hAnsi="Times New Roman" w:cs="Times New Roman"/>
+          <w:color w:val="000000"/>
+          <w:sz w:val="28"/>
+          <w:szCs w:val="28"/>
+        </w:rPr>
+        <w:t>замовчуванням</w:t>
+      </w:r>
+      <w:proofErr w:type="spellEnd"/>
+      <w:r>
+        <w:rPr>
+          <w:rFonts w:ascii="Times New Roman" w:eastAsiaTheme="minorHAnsi" w:hAnsi="Times New Roman" w:cs="Times New Roman"/>
+          <w:color w:val="000000"/>
+          <w:sz w:val="28"/>
+          <w:szCs w:val="28"/>
+        </w:rPr>
+        <w:t>;</w:t>
+      </w:r>
+    </w:p>
+    <w:p>
+      <w:pPr>
+        <w:spacing w:after="0" w:line="240" w:lineRule="auto"/>
+        <w:rPr>
+          <w:rFonts w:ascii="Times New Roman" w:eastAsiaTheme="minorHAnsi" w:hAnsi="Times New Roman" w:cs="Times New Roman"/>
+          <w:sz w:val="24"/>
+          <w:szCs w:val="24"/>
+        </w:rPr>
+      </w:pPr>
+      <w:r>
+        <w:rPr>
+          <w:rFonts w:ascii="Times New Roman" w:eastAsiaTheme="minorHAnsi" w:hAnsi="Times New Roman" w:cs="Times New Roman"/>
+          <w:color w:val="000000"/>
+          <w:sz w:val="28"/>
+          <w:szCs w:val="28"/>
+        </w:rPr>
+        <w:t xml:space="preserve">} </w:t>
+      </w:r>
+    </w:p>
+    <w:p>
+      <w:pPr>
+        <w:spacing w:after="0" w:line="240" w:lineRule="auto"/>
+        <w:rPr>
+          <w:rFonts w:ascii="Times New Roman" w:eastAsia="Times New Roman" w:hAnsi="Times New Roman" w:cs="Times New Roman"/>
+          <w:sz w:val="24"/>
+          <w:szCs w:val="24"/>
+        </w:rPr>
+      </w:pPr>
+    </w:p>
+    <w:p>
+      <w:pPr>
         <w:widowControl w:val="0"/>
         <w:numPr>
           <w:ilvl w:val="0"/>
@@ -1980,6 +2980,187 @@
           <w:lang w:eastAsia="en-US"/>
         </w:rPr>
       </w:pPr>
+    </w:p>
+    <w:p>
+      <w:pPr>
+        <w:widowControl w:val="0"/>
+        <w:tabs>
+          <w:tab w:val="left" w:pos="220"/>
+          <w:tab w:val="left" w:pos="720"/>
+        </w:tabs>
+        <w:autoSpaceDE w:val="0"/>
+        <w:autoSpaceDN w:val="0"/>
+        <w:adjustRightInd w:val="0"/>
+        <w:spacing w:after="240" w:line="380" w:lineRule="atLeast"/>
+        <w:rPr>
+          <w:rFonts w:ascii="Times New Roman" w:eastAsiaTheme="minorHAnsi" w:hAnsi="Times New Roman" w:cs="Times New Roman"/>
+          <w:color w:val="000000"/>
+          <w:sz w:val="28"/>
+          <w:szCs w:val="28"/>
+          <w:lang w:eastAsia="en-US"/>
+        </w:rPr>
+      </w:pPr>
+      <w:r>
+        <w:rPr>
+          <w:rFonts w:ascii="Times New Roman" w:eastAsiaTheme="minorHAnsi" w:hAnsi="Times New Roman" w:cs="Times New Roman"/>
+          <w:color w:val="000000"/>
+          <w:sz w:val="28"/>
+          <w:szCs w:val="28"/>
+          <w:lang w:eastAsia="en-US"/>
+        </w:rPr>
+        <w:t>Блок-схема</w:t>
+      </w:r>
+    </w:p>
+    <w:p>
+      <w:pPr>
+        <w:widowControl w:val="0"/>
+        <w:tabs>
+          <w:tab w:val="left" w:pos="220"/>
+          <w:tab w:val="left" w:pos="720"/>
+        </w:tabs>
+        <w:autoSpaceDE w:val="0"/>
+        <w:autoSpaceDN w:val="0"/>
+        <w:adjustRightInd w:val="0"/>
+        <w:spacing w:after="240" w:line="380" w:lineRule="atLeast"/>
+        <w:rPr>
+          <w:rFonts w:ascii="Times New Roman" w:eastAsiaTheme="minorHAnsi" w:hAnsi="Times New Roman" w:cs="Times New Roman"/>
+          <w:color w:val="000000"/>
+          <w:sz w:val="28"/>
+          <w:szCs w:val="28"/>
+          <w:lang w:eastAsia="en-US"/>
+        </w:rPr>
+      </w:pPr>
+    </w:p>
+    <w:p>
+      <w:pPr>
+        <w:widowControl w:val="0"/>
+        <w:tabs>
+          <w:tab w:val="left" w:pos="220"/>
+          <w:tab w:val="left" w:pos="720"/>
+        </w:tabs>
+        <w:autoSpaceDE w:val="0"/>
+        <w:autoSpaceDN w:val="0"/>
+        <w:adjustRightInd w:val="0"/>
+        <w:spacing w:after="240" w:line="380" w:lineRule="atLeast"/>
+        <w:rPr>
+          <w:rFonts w:ascii="Times New Roman" w:eastAsiaTheme="minorHAnsi" w:hAnsi="Times New Roman" w:cs="Times New Roman"/>
+          <w:color w:val="000000"/>
+          <w:sz w:val="28"/>
+          <w:szCs w:val="28"/>
+          <w:lang w:eastAsia="en-US"/>
+        </w:rPr>
+      </w:pPr>
+      <w:r>
+        <w:rPr>
+          <w:rFonts w:ascii="Times New Roman" w:eastAsiaTheme="minorHAnsi" w:hAnsi="Times New Roman" w:cs="Times New Roman"/>
+          <w:noProof/>
+          <w:color w:val="000000"/>
+          <w:sz w:val="28"/>
+          <w:szCs w:val="28"/>
+        </w:rPr>
+        <w:drawing>
+          <wp:inline distT="0" distB="0" distL="0" distR="0" wp14:anchorId="2D90CAF4" wp14:editId="1C510624">
+            <wp:extent cx="5930900" cy="8191500"/>
+            <wp:effectExtent l="0" t="0" r="12700" b="12700"/>
+            <wp:docPr id="51" name="Изображение 51" descr="../../../Downloads/Untitled%20Diagram%20(1).png"/>
+            <wp:cNvGraphicFramePr>
+              <a:graphicFrameLocks xmlns:a="http://schemas.openxmlformats.org/drawingml/2006/main" noChangeAspect="1"/>
+            </wp:cNvGraphicFramePr>
+            <a:graphic xmlns:a="http://schemas.openxmlformats.org/drawingml/2006/main">
+              <a:graphicData uri="http://schemas.openxmlformats.org/drawingml/2006/picture">
+                <pic:pic xmlns:pic="http://schemas.openxmlformats.org/drawingml/2006/picture">
+                  <pic:nvPicPr>
+                    <pic:cNvPr id="0" name="Picture 2" descr="../../../Downloads/Untitled%20Diagram%20(1).png"/>
+                    <pic:cNvPicPr>
+                      <a:picLocks noChangeAspect="1" noChangeArrowheads="1"/>
+                    </pic:cNvPicPr>
+                  </pic:nvPicPr>
+                  <pic:blipFill>
+                    <a:blip r:embed="rId11">
+                      <a:extLst>
+                        <a:ext uri="{28A0092B-C50C-407E-A947-70E740481C1C}">
+                          <a14:useLocalDpi xmlns:a14="http://schemas.microsoft.com/office/drawing/2010/main" val="0"/>
+                        </a:ext>
+                      </a:extLst>
+                    </a:blip>
+                    <a:srcRect/>
+                    <a:stretch>
+                      <a:fillRect/>
+                    </a:stretch>
+                  </pic:blipFill>
+                  <pic:spPr bwMode="auto">
+                    <a:xfrm>
+                      <a:off x="0" y="0"/>
+                      <a:ext cx="5930900" cy="8191500"/>
+                    </a:xfrm>
+                    <a:prstGeom prst="rect">
+                      <a:avLst/>
+                    </a:prstGeom>
+                    <a:noFill/>
+                    <a:ln>
+                      <a:noFill/>
+                    </a:ln>
+                  </pic:spPr>
+                </pic:pic>
+              </a:graphicData>
+            </a:graphic>
+          </wp:inline>
+        </w:drawing>
+      </w:r>
+      <w:bookmarkStart w:id="0" w:name="_GoBack"/>
+      <w:bookmarkEnd w:id="0"/>
+    </w:p>
+    <w:p>
+      <w:pPr>
+        <w:widowControl w:val="0"/>
+        <w:tabs>
+          <w:tab w:val="left" w:pos="220"/>
+          <w:tab w:val="left" w:pos="720"/>
+        </w:tabs>
+        <w:autoSpaceDE w:val="0"/>
+        <w:autoSpaceDN w:val="0"/>
+        <w:adjustRightInd w:val="0"/>
+        <w:spacing w:after="240" w:line="380" w:lineRule="atLeast"/>
+        <w:rPr>
+          <w:rFonts w:ascii="Times New Roman" w:eastAsiaTheme="minorHAnsi" w:hAnsi="Times New Roman" w:cs="Times New Roman"/>
+          <w:color w:val="000000"/>
+          <w:sz w:val="28"/>
+          <w:szCs w:val="28"/>
+          <w:lang w:eastAsia="en-US"/>
+        </w:rPr>
+      </w:pPr>
+    </w:p>
+    <w:p>
+      <w:pPr>
+        <w:widowControl w:val="0"/>
+        <w:tabs>
+          <w:tab w:val="left" w:pos="220"/>
+          <w:tab w:val="left" w:pos="720"/>
+        </w:tabs>
+        <w:autoSpaceDE w:val="0"/>
+        <w:autoSpaceDN w:val="0"/>
+        <w:adjustRightInd w:val="0"/>
+        <w:spacing w:after="240" w:line="380" w:lineRule="atLeast"/>
+        <w:rPr>
+          <w:rFonts w:ascii="Times New Roman" w:eastAsiaTheme="minorHAnsi" w:hAnsi="Times New Roman" w:cs="Times New Roman"/>
+          <w:color w:val="000000"/>
+          <w:sz w:val="28"/>
+          <w:szCs w:val="28"/>
+          <w:lang w:eastAsia="en-US"/>
+        </w:rPr>
+      </w:pPr>
+      <w:proofErr w:type="spellStart"/>
+      <w:r>
+        <w:rPr>
+          <w:rFonts w:ascii="Times New Roman" w:eastAsiaTheme="minorHAnsi" w:hAnsi="Times New Roman" w:cs="Times New Roman"/>
+          <w:color w:val="000000"/>
+          <w:sz w:val="28"/>
+          <w:szCs w:val="28"/>
+          <w:lang w:eastAsia="en-US"/>
+        </w:rPr>
+        <w:t>Результати</w:t>
+      </w:r>
+      <w:proofErr w:type="spellEnd"/>
       <w:r>
         <w:rPr>
           <w:rFonts w:ascii="Times New Roman" w:eastAsiaTheme="minorHAnsi" w:hAnsi="Times New Roman" w:cs="Times New Roman"/>
@@ -1989,6 +3170,28 @@
           <w:lang w:eastAsia="en-US"/>
         </w:rPr>
         <w:t xml:space="preserve"> </w:t>
+      </w:r>
+      <w:proofErr w:type="spellStart"/>
+      <w:r>
+        <w:rPr>
+          <w:rFonts w:ascii="Times New Roman" w:eastAsiaTheme="minorHAnsi" w:hAnsi="Times New Roman" w:cs="Times New Roman"/>
+          <w:color w:val="000000"/>
+          <w:sz w:val="28"/>
+          <w:szCs w:val="28"/>
+          <w:lang w:eastAsia="en-US"/>
+        </w:rPr>
+        <w:t>роботи</w:t>
+      </w:r>
+      <w:proofErr w:type="spellEnd"/>
+      <w:r>
+        <w:rPr>
+          <w:rFonts w:ascii="Times New Roman" w:eastAsiaTheme="minorHAnsi" w:hAnsi="Times New Roman" w:cs="Times New Roman"/>
+          <w:color w:val="000000"/>
+          <w:sz w:val="28"/>
+          <w:szCs w:val="28"/>
+          <w:lang w:eastAsia="en-US"/>
+        </w:rPr>
+        <w:t xml:space="preserve">; </w:t>
       </w:r>
       <w:r>
         <w:rPr>
@@ -2026,60 +3229,62 @@
           <w:lang w:eastAsia="en-US"/>
         </w:rPr>
       </w:pPr>
-      <w:proofErr w:type="spellStart"/>
-      <w:r>
-        <w:rPr>
-          <w:rFonts w:ascii="Times New Roman" w:eastAsiaTheme="minorHAnsi" w:hAnsi="Times New Roman" w:cs="Times New Roman"/>
-          <w:color w:val="000000"/>
-          <w:sz w:val="28"/>
-          <w:szCs w:val="28"/>
-          <w:lang w:eastAsia="en-US"/>
-        </w:rPr>
-        <w:t>Результати</w:t>
-      </w:r>
-      <w:proofErr w:type="spellEnd"/>
-      <w:r>
-        <w:rPr>
-          <w:rFonts w:ascii="Times New Roman" w:eastAsiaTheme="minorHAnsi" w:hAnsi="Times New Roman" w:cs="Times New Roman"/>
-          <w:color w:val="000000"/>
-          <w:sz w:val="28"/>
-          <w:szCs w:val="28"/>
-          <w:lang w:eastAsia="en-US"/>
-        </w:rPr>
-        <w:t xml:space="preserve"> </w:t>
-      </w:r>
-      <w:proofErr w:type="spellStart"/>
-      <w:r>
-        <w:rPr>
-          <w:rFonts w:ascii="Times New Roman" w:eastAsiaTheme="minorHAnsi" w:hAnsi="Times New Roman" w:cs="Times New Roman"/>
-          <w:color w:val="000000"/>
-          <w:sz w:val="28"/>
-          <w:szCs w:val="28"/>
-          <w:lang w:eastAsia="en-US"/>
-        </w:rPr>
-        <w:t>роботи</w:t>
-      </w:r>
-      <w:proofErr w:type="spellEnd"/>
-      <w:r>
-        <w:rPr>
-          <w:rFonts w:ascii="Times New Roman" w:eastAsiaTheme="minorHAnsi" w:hAnsi="Times New Roman" w:cs="Times New Roman"/>
-          <w:color w:val="000000"/>
-          <w:sz w:val="28"/>
-          <w:szCs w:val="28"/>
-          <w:lang w:eastAsia="en-US"/>
-        </w:rPr>
-        <w:t xml:space="preserve">; </w:t>
-      </w:r>
-      <w:r>
-        <w:rPr>
-          <w:rFonts w:ascii="MS Mincho" w:eastAsia="MS Mincho" w:hAnsi="MS Mincho" w:cs="MS Mincho"/>
-          <w:color w:val="000000"/>
-          <w:sz w:val="28"/>
-          <w:szCs w:val="28"/>
-          <w:lang w:eastAsia="en-US"/>
-        </w:rPr>
-        <w:t> -</w:t>
+      <w:r>
+        <w:rPr>
+          <w:rFonts w:ascii="Times New Roman" w:eastAsiaTheme="minorHAnsi" w:hAnsi="Times New Roman" w:cs="Times New Roman"/>
+          <w:noProof/>
+          <w:color w:val="000000"/>
+          <w:sz w:val="28"/>
+          <w:szCs w:val="28"/>
+        </w:rPr>
+        <w:drawing>
+          <wp:inline distT="0" distB="0" distL="0" distR="0" wp14:anchorId="3A663F69" wp14:editId="3FBF265C">
+            <wp:extent cx="5930900" cy="3784600"/>
+            <wp:effectExtent l="0" t="0" r="12700" b="0"/>
+            <wp:docPr id="4" name="Изображение 4" descr="../../../Desktop/Снимок%20экрана%202018-02-04%20в%2011.12.56.p"/>
+            <wp:cNvGraphicFramePr>
+              <a:graphicFrameLocks xmlns:a="http://schemas.openxmlformats.org/drawingml/2006/main" noChangeAspect="1"/>
+            </wp:cNvGraphicFramePr>
+            <a:graphic xmlns:a="http://schemas.openxmlformats.org/drawingml/2006/main">
+              <a:graphicData uri="http://schemas.openxmlformats.org/drawingml/2006/picture">
+                <pic:pic xmlns:pic="http://schemas.openxmlformats.org/drawingml/2006/picture">
+                  <pic:nvPicPr>
+                    <pic:cNvPr id="0" name="Picture 1" descr="../../../Desktop/Снимок%20экрана%202018-02-04%20в%2011.12.56.p"/>
+                    <pic:cNvPicPr>
+                      <a:picLocks noChangeAspect="1" noChangeArrowheads="1"/>
+                    </pic:cNvPicPr>
+                  </pic:nvPicPr>
+                  <pic:blipFill>
+                    <a:blip r:embed="rId12">
+                      <a:extLst>
+                        <a:ext uri="{28A0092B-C50C-407E-A947-70E740481C1C}">
+                          <a14:useLocalDpi xmlns:a14="http://schemas.microsoft.com/office/drawing/2010/main" val="0"/>
+                        </a:ext>
+                      </a:extLst>
+                    </a:blip>
+                    <a:srcRect/>
+                    <a:stretch>
+                      <a:fillRect/>
+                    </a:stretch>
+                  </pic:blipFill>
+                  <pic:spPr bwMode="auto">
+                    <a:xfrm>
+                      <a:off x="0" y="0"/>
+                      <a:ext cx="5930900" cy="3784600"/>
+                    </a:xfrm>
+                    <a:prstGeom prst="rect">
+                      <a:avLst/>
+                    </a:prstGeom>
+                    <a:noFill/>
+                    <a:ln>
+                      <a:noFill/>
+                    </a:ln>
+                  </pic:spPr>
+                </pic:pic>
+              </a:graphicData>
+            </a:graphic>
+          </wp:inline>
+        </w:drawing>
       </w:r>
     </w:p>
     <w:p>
@@ -2106,6 +3311,548 @@
           <w:lang w:eastAsia="en-US"/>
         </w:rPr>
       </w:pPr>
+      <w:proofErr w:type="spellStart"/>
+      <w:r>
+        <w:rPr>
+          <w:rFonts w:ascii="Times New Roman" w:eastAsiaTheme="minorHAnsi" w:hAnsi="Times New Roman" w:cs="Times New Roman"/>
+          <w:color w:val="000000"/>
+          <w:sz w:val="28"/>
+          <w:szCs w:val="28"/>
+          <w:lang w:eastAsia="en-US"/>
+        </w:rPr>
+        <w:t>Висновки</w:t>
+      </w:r>
+      <w:proofErr w:type="spellEnd"/>
+      <w:r>
+        <w:rPr>
+          <w:rFonts w:ascii="Times New Roman" w:eastAsiaTheme="minorHAnsi" w:hAnsi="Times New Roman" w:cs="Times New Roman"/>
+          <w:color w:val="000000"/>
+          <w:sz w:val="28"/>
+          <w:szCs w:val="28"/>
+          <w:lang w:eastAsia="en-US"/>
+        </w:rPr>
+        <w:t xml:space="preserve"> по </w:t>
+      </w:r>
+      <w:proofErr w:type="spellStart"/>
+      <w:r>
+        <w:rPr>
+          <w:rFonts w:ascii="Times New Roman" w:eastAsiaTheme="minorHAnsi" w:hAnsi="Times New Roman" w:cs="Times New Roman"/>
+          <w:color w:val="000000"/>
+          <w:sz w:val="28"/>
+          <w:szCs w:val="28"/>
+          <w:lang w:eastAsia="en-US"/>
+        </w:rPr>
+        <w:t>роботі</w:t>
+      </w:r>
+      <w:proofErr w:type="spellEnd"/>
+      <w:r>
+        <w:rPr>
+          <w:rFonts w:ascii="Times New Roman" w:eastAsiaTheme="minorHAnsi" w:hAnsi="Times New Roman" w:cs="Times New Roman"/>
+          <w:color w:val="000000"/>
+          <w:sz w:val="28"/>
+          <w:szCs w:val="28"/>
+          <w:lang w:eastAsia="en-US"/>
+        </w:rPr>
+        <w:t xml:space="preserve">; </w:t>
+      </w:r>
+      <w:r>
+        <w:rPr>
+          <w:rFonts w:ascii="MS Mincho" w:eastAsia="MS Mincho" w:hAnsi="MS Mincho" w:cs="MS Mincho"/>
+          <w:color w:val="000000"/>
+          <w:sz w:val="28"/>
+          <w:szCs w:val="28"/>
+          <w:lang w:eastAsia="en-US"/>
+        </w:rPr>
+        <w:t> +</w:t>
+      </w:r>
+    </w:p>
+    <w:p>
+      <w:pPr>
+        <w:widowControl w:val="0"/>
+        <w:numPr>
+          <w:ilvl w:val="0"/>
+          <w:numId w:val="1"/>
+        </w:numPr>
+        <w:autoSpaceDE w:val="0"/>
+        <w:autoSpaceDN w:val="0"/>
+        <w:adjustRightInd w:val="0"/>
+        <w:spacing w:after="240" w:line="380" w:lineRule="atLeast"/>
+        <w:ind w:left="0" w:hanging="11"/>
+        <w:rPr>
+          <w:rFonts w:ascii="Times New Roman" w:eastAsiaTheme="minorHAnsi" w:hAnsi="Times New Roman" w:cs="Times New Roman"/>
+          <w:color w:val="000000"/>
+          <w:sz w:val="28"/>
+          <w:szCs w:val="28"/>
+          <w:lang w:eastAsia="en-US"/>
+        </w:rPr>
+      </w:pPr>
+      <w:r>
+        <w:rPr>
+          <w:rFonts w:ascii="Times New Roman" w:eastAsiaTheme="minorHAnsi" w:hAnsi="Times New Roman" w:cs="Times New Roman"/>
+          <w:color w:val="000000"/>
+          <w:sz w:val="28"/>
+          <w:szCs w:val="28"/>
+          <w:lang w:eastAsia="en-US"/>
+        </w:rPr>
+        <w:t xml:space="preserve">У </w:t>
+      </w:r>
+      <w:proofErr w:type="spellStart"/>
+      <w:r>
+        <w:rPr>
+          <w:rFonts w:ascii="Times New Roman" w:eastAsiaTheme="minorHAnsi" w:hAnsi="Times New Roman" w:cs="Times New Roman"/>
+          <w:color w:val="000000"/>
+          <w:sz w:val="28"/>
+          <w:szCs w:val="28"/>
+          <w:lang w:eastAsia="en-US"/>
+        </w:rPr>
+        <w:t>програмі</w:t>
+      </w:r>
+      <w:proofErr w:type="spellEnd"/>
+      <w:r>
+        <w:rPr>
+          <w:rFonts w:ascii="Times New Roman" w:eastAsiaTheme="minorHAnsi" w:hAnsi="Times New Roman" w:cs="Times New Roman"/>
+          <w:color w:val="000000"/>
+          <w:sz w:val="28"/>
+          <w:szCs w:val="28"/>
+          <w:lang w:eastAsia="en-US"/>
+        </w:rPr>
+        <w:t xml:space="preserve"> </w:t>
+      </w:r>
+      <w:proofErr w:type="spellStart"/>
+      <w:r>
+        <w:rPr>
+          <w:rFonts w:ascii="Times New Roman" w:eastAsiaTheme="minorHAnsi" w:hAnsi="Times New Roman" w:cs="Times New Roman"/>
+          <w:color w:val="000000"/>
+          <w:sz w:val="28"/>
+          <w:szCs w:val="28"/>
+          <w:lang w:eastAsia="en-US"/>
+        </w:rPr>
+        <w:t>використовується</w:t>
+      </w:r>
+      <w:proofErr w:type="spellEnd"/>
+      <w:r>
+        <w:rPr>
+          <w:rFonts w:ascii="Times New Roman" w:eastAsiaTheme="minorHAnsi" w:hAnsi="Times New Roman" w:cs="Times New Roman"/>
+          <w:color w:val="000000"/>
+          <w:sz w:val="28"/>
+          <w:szCs w:val="28"/>
+          <w:lang w:eastAsia="en-US"/>
+        </w:rPr>
+        <w:t xml:space="preserve"> оператор </w:t>
+      </w:r>
+      <w:proofErr w:type="spellStart"/>
+      <w:r>
+        <w:rPr>
+          <w:rFonts w:ascii="Times New Roman" w:eastAsiaTheme="minorHAnsi" w:hAnsi="Times New Roman" w:cs="Times New Roman"/>
+          <w:color w:val="000000"/>
+          <w:sz w:val="28"/>
+          <w:szCs w:val="28"/>
+          <w:lang w:eastAsia="en-US"/>
+        </w:rPr>
+        <w:t>вибору</w:t>
+      </w:r>
+      <w:proofErr w:type="spellEnd"/>
+      <w:r>
+        <w:rPr>
+          <w:rFonts w:ascii="Times New Roman" w:eastAsiaTheme="minorHAnsi" w:hAnsi="Times New Roman" w:cs="Times New Roman"/>
+          <w:color w:val="000000"/>
+          <w:sz w:val="28"/>
+          <w:szCs w:val="28"/>
+          <w:lang w:eastAsia="en-US"/>
+        </w:rPr>
+        <w:t xml:space="preserve"> </w:t>
+      </w:r>
+      <w:r>
+        <w:rPr>
+          <w:rFonts w:ascii="Times New Roman" w:eastAsiaTheme="minorHAnsi" w:hAnsi="Times New Roman" w:cs="Times New Roman"/>
+          <w:color w:val="000000"/>
+          <w:sz w:val="28"/>
+          <w:szCs w:val="28"/>
+          <w:lang w:val="en-US" w:eastAsia="en-US"/>
+        </w:rPr>
+        <w:t xml:space="preserve">switch </w:t>
+      </w:r>
+      <w:proofErr w:type="spellStart"/>
+      <w:r>
+        <w:rPr>
+          <w:rFonts w:ascii="Times New Roman" w:eastAsiaTheme="minorHAnsi" w:hAnsi="Times New Roman" w:cs="Times New Roman"/>
+          <w:color w:val="000000"/>
+          <w:sz w:val="28"/>
+          <w:szCs w:val="28"/>
+          <w:lang w:val="en-US" w:eastAsia="en-US"/>
+        </w:rPr>
+        <w:t>для</w:t>
+      </w:r>
+      <w:proofErr w:type="spellEnd"/>
+      <w:r>
+        <w:rPr>
+          <w:rFonts w:ascii="Times New Roman" w:eastAsiaTheme="minorHAnsi" w:hAnsi="Times New Roman" w:cs="Times New Roman"/>
+          <w:color w:val="000000"/>
+          <w:sz w:val="28"/>
+          <w:szCs w:val="28"/>
+          <w:lang w:val="en-US" w:eastAsia="en-US"/>
+        </w:rPr>
+        <w:t xml:space="preserve"> </w:t>
+      </w:r>
+      <w:proofErr w:type="spellStart"/>
+      <w:r>
+        <w:rPr>
+          <w:rFonts w:ascii="Times New Roman" w:eastAsiaTheme="minorHAnsi" w:hAnsi="Times New Roman" w:cs="Times New Roman"/>
+          <w:color w:val="000000"/>
+          <w:sz w:val="28"/>
+          <w:szCs w:val="28"/>
+          <w:lang w:val="en-US" w:eastAsia="en-US"/>
+        </w:rPr>
+        <w:t>отримання</w:t>
+      </w:r>
+      <w:proofErr w:type="spellEnd"/>
+      <w:r>
+        <w:rPr>
+          <w:rFonts w:ascii="Times New Roman" w:eastAsiaTheme="minorHAnsi" w:hAnsi="Times New Roman" w:cs="Times New Roman"/>
+          <w:color w:val="000000"/>
+          <w:sz w:val="28"/>
+          <w:szCs w:val="28"/>
+          <w:lang w:val="en-US" w:eastAsia="en-US"/>
+        </w:rPr>
+        <w:t xml:space="preserve"> </w:t>
+      </w:r>
+      <w:proofErr w:type="spellStart"/>
+      <w:r>
+        <w:rPr>
+          <w:rFonts w:ascii="Times New Roman" w:eastAsiaTheme="minorHAnsi" w:hAnsi="Times New Roman" w:cs="Times New Roman"/>
+          <w:color w:val="000000"/>
+          <w:sz w:val="28"/>
+          <w:szCs w:val="28"/>
+          <w:lang w:val="en-US" w:eastAsia="en-US"/>
+        </w:rPr>
+        <w:t>даних</w:t>
+      </w:r>
+      <w:proofErr w:type="spellEnd"/>
+      <w:r>
+        <w:rPr>
+          <w:rFonts w:ascii="Times New Roman" w:eastAsiaTheme="minorHAnsi" w:hAnsi="Times New Roman" w:cs="Times New Roman"/>
+          <w:color w:val="000000"/>
+          <w:sz w:val="28"/>
+          <w:szCs w:val="28"/>
+          <w:lang w:val="en-US" w:eastAsia="en-US"/>
+        </w:rPr>
+        <w:t xml:space="preserve">, </w:t>
+      </w:r>
+      <w:proofErr w:type="spellStart"/>
+      <w:r>
+        <w:rPr>
+          <w:rFonts w:ascii="Times New Roman" w:eastAsiaTheme="minorHAnsi" w:hAnsi="Times New Roman" w:cs="Times New Roman"/>
+          <w:color w:val="000000"/>
+          <w:sz w:val="28"/>
+          <w:szCs w:val="28"/>
+          <w:lang w:val="en-US" w:eastAsia="en-US"/>
+        </w:rPr>
+        <w:t>за</w:t>
+      </w:r>
+      <w:proofErr w:type="spellEnd"/>
+      <w:r>
+        <w:rPr>
+          <w:rFonts w:ascii="Times New Roman" w:eastAsiaTheme="minorHAnsi" w:hAnsi="Times New Roman" w:cs="Times New Roman"/>
+          <w:color w:val="000000"/>
+          <w:sz w:val="28"/>
+          <w:szCs w:val="28"/>
+          <w:lang w:val="en-US" w:eastAsia="en-US"/>
+        </w:rPr>
+        <w:t xml:space="preserve"> </w:t>
+      </w:r>
+      <w:proofErr w:type="spellStart"/>
+      <w:r>
+        <w:rPr>
+          <w:rFonts w:ascii="Times New Roman" w:eastAsiaTheme="minorHAnsi" w:hAnsi="Times New Roman" w:cs="Times New Roman"/>
+          <w:color w:val="000000"/>
+          <w:sz w:val="28"/>
+          <w:szCs w:val="28"/>
+          <w:lang w:val="en-US" w:eastAsia="en-US"/>
+        </w:rPr>
+        <w:t>яким</w:t>
+      </w:r>
+      <w:proofErr w:type="spellEnd"/>
+      <w:r>
+        <w:rPr>
+          <w:rFonts w:ascii="Times New Roman" w:eastAsiaTheme="minorHAnsi" w:hAnsi="Times New Roman" w:cs="Times New Roman"/>
+          <w:color w:val="000000"/>
+          <w:sz w:val="28"/>
+          <w:szCs w:val="28"/>
+          <w:lang w:val="en-US" w:eastAsia="en-US"/>
+        </w:rPr>
+        <w:t xml:space="preserve"> </w:t>
+      </w:r>
+      <w:proofErr w:type="spellStart"/>
+      <w:r>
+        <w:rPr>
+          <w:rFonts w:ascii="Times New Roman" w:eastAsiaTheme="minorHAnsi" w:hAnsi="Times New Roman" w:cs="Times New Roman"/>
+          <w:color w:val="000000"/>
+          <w:sz w:val="28"/>
+          <w:szCs w:val="28"/>
+          <w:lang w:val="en-US" w:eastAsia="en-US"/>
+        </w:rPr>
+        <w:t>саме</w:t>
+      </w:r>
+      <w:proofErr w:type="spellEnd"/>
+      <w:r>
+        <w:rPr>
+          <w:rFonts w:ascii="Times New Roman" w:eastAsiaTheme="minorHAnsi" w:hAnsi="Times New Roman" w:cs="Times New Roman"/>
+          <w:color w:val="000000"/>
+          <w:sz w:val="28"/>
+          <w:szCs w:val="28"/>
+          <w:lang w:val="en-US" w:eastAsia="en-US"/>
+        </w:rPr>
+        <w:t xml:space="preserve"> </w:t>
+      </w:r>
+      <w:proofErr w:type="spellStart"/>
+      <w:r>
+        <w:rPr>
+          <w:rFonts w:ascii="Times New Roman" w:eastAsiaTheme="minorHAnsi" w:hAnsi="Times New Roman" w:cs="Times New Roman"/>
+          <w:color w:val="000000"/>
+          <w:sz w:val="28"/>
+          <w:szCs w:val="28"/>
+          <w:lang w:val="en-US" w:eastAsia="en-US"/>
+        </w:rPr>
+        <w:t>варіантом</w:t>
+      </w:r>
+      <w:proofErr w:type="spellEnd"/>
+      <w:r>
+        <w:rPr>
+          <w:rFonts w:ascii="Times New Roman" w:eastAsiaTheme="minorHAnsi" w:hAnsi="Times New Roman" w:cs="Times New Roman"/>
+          <w:color w:val="000000"/>
+          <w:sz w:val="28"/>
+          <w:szCs w:val="28"/>
+          <w:lang w:val="en-US" w:eastAsia="en-US"/>
+        </w:rPr>
+        <w:t xml:space="preserve"> </w:t>
+      </w:r>
+      <w:proofErr w:type="spellStart"/>
+      <w:r>
+        <w:rPr>
+          <w:rFonts w:ascii="Times New Roman" w:eastAsiaTheme="minorHAnsi" w:hAnsi="Times New Roman" w:cs="Times New Roman"/>
+          <w:color w:val="000000"/>
+          <w:sz w:val="28"/>
+          <w:szCs w:val="28"/>
+          <w:lang w:val="en-US" w:eastAsia="en-US"/>
+        </w:rPr>
+        <w:t>потрібно</w:t>
+      </w:r>
+      <w:proofErr w:type="spellEnd"/>
+      <w:r>
+        <w:rPr>
+          <w:rFonts w:ascii="Times New Roman" w:eastAsiaTheme="minorHAnsi" w:hAnsi="Times New Roman" w:cs="Times New Roman"/>
+          <w:color w:val="000000"/>
+          <w:sz w:val="28"/>
+          <w:szCs w:val="28"/>
+          <w:lang w:val="en-US" w:eastAsia="en-US"/>
+        </w:rPr>
+        <w:t xml:space="preserve"> </w:t>
+      </w:r>
+      <w:proofErr w:type="spellStart"/>
+      <w:r>
+        <w:rPr>
+          <w:rFonts w:ascii="Times New Roman" w:eastAsiaTheme="minorHAnsi" w:hAnsi="Times New Roman" w:cs="Times New Roman"/>
+          <w:color w:val="000000"/>
+          <w:sz w:val="28"/>
+          <w:szCs w:val="28"/>
+          <w:lang w:val="en-US" w:eastAsia="en-US"/>
+        </w:rPr>
+        <w:t>робити</w:t>
+      </w:r>
+      <w:proofErr w:type="spellEnd"/>
+      <w:r>
+        <w:rPr>
+          <w:rFonts w:ascii="Times New Roman" w:eastAsiaTheme="minorHAnsi" w:hAnsi="Times New Roman" w:cs="Times New Roman"/>
+          <w:color w:val="000000"/>
+          <w:sz w:val="28"/>
+          <w:szCs w:val="28"/>
+          <w:lang w:val="en-US" w:eastAsia="en-US"/>
+        </w:rPr>
+        <w:t xml:space="preserve"> </w:t>
+      </w:r>
+      <w:proofErr w:type="spellStart"/>
+      <w:r>
+        <w:rPr>
+          <w:rFonts w:ascii="Times New Roman" w:eastAsiaTheme="minorHAnsi" w:hAnsi="Times New Roman" w:cs="Times New Roman"/>
+          <w:color w:val="000000"/>
+          <w:sz w:val="28"/>
+          <w:szCs w:val="28"/>
+          <w:lang w:val="en-US" w:eastAsia="en-US"/>
+        </w:rPr>
+        <w:t>обчислення</w:t>
+      </w:r>
+      <w:proofErr w:type="spellEnd"/>
+      <w:r>
+        <w:rPr>
+          <w:rFonts w:ascii="Times New Roman" w:eastAsiaTheme="minorHAnsi" w:hAnsi="Times New Roman" w:cs="Times New Roman"/>
+          <w:color w:val="000000"/>
+          <w:sz w:val="28"/>
+          <w:szCs w:val="28"/>
+          <w:lang w:val="en-US" w:eastAsia="en-US"/>
+        </w:rPr>
+        <w:t xml:space="preserve">. </w:t>
+      </w:r>
+      <w:proofErr w:type="spellStart"/>
+      <w:r>
+        <w:rPr>
+          <w:rFonts w:ascii="Times New Roman" w:eastAsiaTheme="minorHAnsi" w:hAnsi="Times New Roman" w:cs="Times New Roman"/>
+          <w:color w:val="000000"/>
+          <w:sz w:val="28"/>
+          <w:szCs w:val="28"/>
+          <w:lang w:val="en-US" w:eastAsia="en-US"/>
+        </w:rPr>
+        <w:t>Таком</w:t>
+      </w:r>
+      <w:proofErr w:type="spellEnd"/>
+      <w:r>
+        <w:rPr>
+          <w:rFonts w:ascii="Times New Roman" w:eastAsiaTheme="minorHAnsi" w:hAnsi="Times New Roman" w:cs="Times New Roman"/>
+          <w:color w:val="000000"/>
+          <w:sz w:val="28"/>
+          <w:szCs w:val="28"/>
+          <w:lang w:val="en-US" w:eastAsia="en-US"/>
+        </w:rPr>
+        <w:t xml:space="preserve"> </w:t>
+      </w:r>
+      <w:proofErr w:type="spellStart"/>
+      <w:r>
+        <w:rPr>
+          <w:rFonts w:ascii="Times New Roman" w:eastAsiaTheme="minorHAnsi" w:hAnsi="Times New Roman" w:cs="Times New Roman"/>
+          <w:color w:val="000000"/>
+          <w:sz w:val="28"/>
+          <w:szCs w:val="28"/>
+          <w:lang w:val="en-US" w:eastAsia="en-US"/>
+        </w:rPr>
+        <w:t>використовується</w:t>
+      </w:r>
+      <w:proofErr w:type="spellEnd"/>
+      <w:r>
+        <w:rPr>
+          <w:rFonts w:ascii="Times New Roman" w:eastAsiaTheme="minorHAnsi" w:hAnsi="Times New Roman" w:cs="Times New Roman"/>
+          <w:color w:val="000000"/>
+          <w:sz w:val="28"/>
+          <w:szCs w:val="28"/>
+          <w:lang w:val="en-US" w:eastAsia="en-US"/>
+        </w:rPr>
+        <w:t xml:space="preserve"> </w:t>
+      </w:r>
+      <w:proofErr w:type="spellStart"/>
+      <w:r>
+        <w:rPr>
+          <w:rFonts w:ascii="Times New Roman" w:eastAsiaTheme="minorHAnsi" w:hAnsi="Times New Roman" w:cs="Times New Roman"/>
+          <w:color w:val="000000"/>
+          <w:sz w:val="28"/>
+          <w:szCs w:val="28"/>
+          <w:lang w:val="en-US" w:eastAsia="en-US"/>
+        </w:rPr>
+        <w:t>умовний</w:t>
+      </w:r>
+      <w:proofErr w:type="spellEnd"/>
+      <w:r>
+        <w:rPr>
+          <w:rFonts w:ascii="Times New Roman" w:eastAsiaTheme="minorHAnsi" w:hAnsi="Times New Roman" w:cs="Times New Roman"/>
+          <w:color w:val="000000"/>
+          <w:sz w:val="28"/>
+          <w:szCs w:val="28"/>
+          <w:lang w:val="en-US" w:eastAsia="en-US"/>
+        </w:rPr>
+        <w:t xml:space="preserve"> </w:t>
+      </w:r>
+      <w:proofErr w:type="spellStart"/>
+      <w:r>
+        <w:rPr>
+          <w:rFonts w:ascii="Times New Roman" w:eastAsiaTheme="minorHAnsi" w:hAnsi="Times New Roman" w:cs="Times New Roman"/>
+          <w:color w:val="000000"/>
+          <w:sz w:val="28"/>
+          <w:szCs w:val="28"/>
+          <w:lang w:val="en-US" w:eastAsia="en-US"/>
+        </w:rPr>
+        <w:t>оператор</w:t>
+      </w:r>
+      <w:proofErr w:type="spellEnd"/>
+      <w:r>
+        <w:rPr>
+          <w:rFonts w:ascii="Times New Roman" w:eastAsiaTheme="minorHAnsi" w:hAnsi="Times New Roman" w:cs="Times New Roman"/>
+          <w:color w:val="000000"/>
+          <w:sz w:val="28"/>
+          <w:szCs w:val="28"/>
+          <w:lang w:val="en-US" w:eastAsia="en-US"/>
+        </w:rPr>
+        <w:t xml:space="preserve"> if…else </w:t>
+      </w:r>
+      <w:r>
+        <w:rPr>
+          <w:rFonts w:ascii="Times New Roman" w:eastAsiaTheme="minorHAnsi" w:hAnsi="Times New Roman" w:cs="Times New Roman"/>
+          <w:color w:val="000000"/>
+          <w:sz w:val="28"/>
+          <w:szCs w:val="28"/>
+          <w:lang w:val="uk-UA" w:eastAsia="en-US"/>
+        </w:rPr>
+        <w:t xml:space="preserve">для першого варіанту, що обчислити </w:t>
+      </w:r>
+      <w:r>
+        <w:rPr>
+          <w:rFonts w:ascii="Times New Roman" w:eastAsiaTheme="minorHAnsi" w:hAnsi="Times New Roman" w:cs="Times New Roman"/>
+          <w:color w:val="000000"/>
+          <w:sz w:val="28"/>
+          <w:szCs w:val="28"/>
+          <w:lang w:val="en-US" w:eastAsia="en-US"/>
+        </w:rPr>
+        <w:t xml:space="preserve">Y </w:t>
+      </w:r>
+      <w:r>
+        <w:rPr>
+          <w:rFonts w:ascii="Times New Roman" w:eastAsiaTheme="minorHAnsi" w:hAnsi="Times New Roman" w:cs="Times New Roman"/>
+          <w:color w:val="000000"/>
+          <w:sz w:val="28"/>
+          <w:szCs w:val="28"/>
+          <w:lang w:val="uk-UA" w:eastAsia="en-US"/>
+        </w:rPr>
+        <w:t xml:space="preserve">залежно від того, у якому діапазоні </w:t>
+      </w:r>
+      <w:proofErr w:type="spellStart"/>
+      <w:r>
+        <w:rPr>
+          <w:rFonts w:ascii="Times New Roman" w:eastAsiaTheme="minorHAnsi" w:hAnsi="Times New Roman" w:cs="Times New Roman"/>
+          <w:color w:val="000000"/>
+          <w:sz w:val="28"/>
+          <w:szCs w:val="28"/>
+          <w:lang w:val="uk-UA" w:eastAsia="en-US"/>
+        </w:rPr>
+        <w:t>обранний</w:t>
+      </w:r>
+      <w:proofErr w:type="spellEnd"/>
+      <w:r>
+        <w:rPr>
+          <w:rFonts w:ascii="Times New Roman" w:eastAsiaTheme="minorHAnsi" w:hAnsi="Times New Roman" w:cs="Times New Roman"/>
+          <w:color w:val="000000"/>
+          <w:sz w:val="28"/>
+          <w:szCs w:val="28"/>
+          <w:lang w:val="uk-UA" w:eastAsia="en-US"/>
+        </w:rPr>
+        <w:t xml:space="preserve"> користувачем </w:t>
+      </w:r>
+      <w:r>
+        <w:rPr>
+          <w:rFonts w:ascii="Times New Roman" w:eastAsiaTheme="minorHAnsi" w:hAnsi="Times New Roman" w:cs="Times New Roman"/>
+          <w:color w:val="000000"/>
+          <w:sz w:val="28"/>
+          <w:szCs w:val="28"/>
+          <w:lang w:val="en-US" w:eastAsia="en-US"/>
+        </w:rPr>
+        <w:t>X</w:t>
+      </w:r>
+      <w:r>
+        <w:rPr>
+          <w:rFonts w:ascii="Times New Roman" w:eastAsiaTheme="minorHAnsi" w:hAnsi="Times New Roman" w:cs="Times New Roman"/>
+          <w:color w:val="000000"/>
+          <w:sz w:val="28"/>
+          <w:szCs w:val="28"/>
+          <w:lang w:val="uk-UA" w:eastAsia="en-US"/>
+        </w:rPr>
+        <w:t>.</w:t>
+      </w:r>
     </w:p>
     <w:p>
       <w:pPr>
@@ -2131,61 +3878,6 @@
           <w:lang w:eastAsia="en-US"/>
         </w:rPr>
       </w:pPr>
-      <w:proofErr w:type="spellStart"/>
-      <w:r>
-        <w:rPr>
-          <w:rFonts w:ascii="Times New Roman" w:eastAsiaTheme="minorHAnsi" w:hAnsi="Times New Roman" w:cs="Times New Roman"/>
-          <w:color w:val="000000"/>
-          <w:sz w:val="28"/>
-          <w:szCs w:val="28"/>
-          <w:lang w:eastAsia="en-US"/>
-        </w:rPr>
-        <w:t>Висновки</w:t>
-      </w:r>
-      <w:proofErr w:type="spellEnd"/>
-      <w:r>
-        <w:rPr>
-          <w:rFonts w:ascii="Times New Roman" w:eastAsiaTheme="minorHAnsi" w:hAnsi="Times New Roman" w:cs="Times New Roman"/>
-          <w:color w:val="000000"/>
-          <w:sz w:val="28"/>
-          <w:szCs w:val="28"/>
-          <w:lang w:eastAsia="en-US"/>
-        </w:rPr>
-        <w:t xml:space="preserve"> по </w:t>
-      </w:r>
-      <w:proofErr w:type="spellStart"/>
-      <w:r>
-        <w:rPr>
-          <w:rFonts w:ascii="Times New Roman" w:eastAsiaTheme="minorHAnsi" w:hAnsi="Times New Roman" w:cs="Times New Roman"/>
-          <w:color w:val="000000"/>
-          <w:sz w:val="28"/>
-          <w:szCs w:val="28"/>
-          <w:lang w:eastAsia="en-US"/>
-        </w:rPr>
-        <w:t>роботі</w:t>
-      </w:r>
-      <w:proofErr w:type="spellEnd"/>
-      <w:r>
-        <w:rPr>
-          <w:rFonts w:ascii="Times New Roman" w:eastAsiaTheme="minorHAnsi" w:hAnsi="Times New Roman" w:cs="Times New Roman"/>
-          <w:color w:val="000000"/>
-          <w:sz w:val="28"/>
-          <w:szCs w:val="28"/>
-          <w:lang w:eastAsia="en-US"/>
-        </w:rPr>
-        <w:t xml:space="preserve">; </w:t>
-      </w:r>
-      <w:r>
-        <w:rPr>
-          <w:rFonts w:ascii="MS Mincho" w:eastAsia="MS Mincho" w:hAnsi="MS Mincho" w:cs="MS Mincho"/>
-          <w:color w:val="000000"/>
-          <w:sz w:val="28"/>
-          <w:szCs w:val="28"/>
-          <w:lang w:eastAsia="en-US"/>
-        </w:rPr>
-        <w:t> -</w:t>
-      </w:r>
     </w:p>
     <w:p>
       <w:pPr>
@@ -2214,6 +3906,28 @@
     </w:p>
     <w:p>
       <w:pPr>
+        <w:spacing w:after="0" w:line="240" w:lineRule="auto"/>
+        <w:rPr>
+          <w:rFonts w:ascii="Times New Roman" w:eastAsiaTheme="minorHAnsi" w:hAnsi="Times New Roman" w:cs="Times New Roman"/>
+          <w:color w:val="000000"/>
+          <w:sz w:val="28"/>
+          <w:szCs w:val="28"/>
+          <w:lang w:eastAsia="en-US"/>
+        </w:rPr>
+      </w:pPr>
+      <w:r>
+        <w:rPr>
+          <w:rFonts w:ascii="Times New Roman" w:eastAsiaTheme="minorHAnsi" w:hAnsi="Times New Roman" w:cs="Times New Roman"/>
+          <w:color w:val="000000"/>
+          <w:sz w:val="28"/>
+          <w:szCs w:val="28"/>
+          <w:lang w:eastAsia="en-US"/>
+        </w:rPr>
+        <w:br w:type="page"/>
+      </w:r>
+    </w:p>
+    <w:p>
+      <w:pPr>
         <w:widowControl w:val="0"/>
         <w:numPr>
           <w:ilvl w:val="0"/>
@@ -2236,144 +3950,2257 @@
           <w:lang w:eastAsia="en-US"/>
         </w:rPr>
       </w:pPr>
-    </w:p>
-    <w:p>
-      <w:pPr>
-        <w:widowControl w:val="0"/>
+      <w:proofErr w:type="spellStart"/>
+      <w:r>
+        <w:rPr>
+          <w:rFonts w:ascii="Times New Roman" w:eastAsiaTheme="minorHAnsi" w:hAnsi="Times New Roman" w:cs="Times New Roman"/>
+          <w:color w:val="000000"/>
+          <w:sz w:val="28"/>
+          <w:szCs w:val="28"/>
+          <w:lang w:eastAsia="en-US"/>
+        </w:rPr>
+        <w:t>Програмнии</w:t>
+      </w:r>
+      <w:proofErr w:type="spellEnd"/>
+      <w:r>
+        <w:rPr>
+          <w:rFonts w:ascii="Times New Roman" w:eastAsiaTheme="minorHAnsi" w:hAnsi="Times New Roman" w:cs="Times New Roman"/>
+          <w:color w:val="000000"/>
+          <w:sz w:val="28"/>
+          <w:szCs w:val="28"/>
+          <w:lang w:eastAsia="en-US"/>
+        </w:rPr>
+        <w:t>̆ код (</w:t>
+      </w:r>
+      <w:proofErr w:type="spellStart"/>
+      <w:r>
+        <w:rPr>
+          <w:rFonts w:ascii="Times New Roman" w:eastAsiaTheme="minorHAnsi" w:hAnsi="Times New Roman" w:cs="Times New Roman"/>
+          <w:color w:val="000000"/>
+          <w:sz w:val="28"/>
+          <w:szCs w:val="28"/>
+          <w:lang w:eastAsia="en-US"/>
+        </w:rPr>
+        <w:t>Додаток</w:t>
+      </w:r>
+      <w:proofErr w:type="spellEnd"/>
+      <w:r>
+        <w:rPr>
+          <w:rFonts w:ascii="Times New Roman" w:eastAsiaTheme="minorHAnsi" w:hAnsi="Times New Roman" w:cs="Times New Roman"/>
+          <w:color w:val="000000"/>
+          <w:sz w:val="28"/>
+          <w:szCs w:val="28"/>
+          <w:lang w:eastAsia="en-US"/>
+        </w:rPr>
+        <w:t xml:space="preserve">). </w:t>
+      </w:r>
+      <w:r>
+        <w:rPr>
+          <w:rFonts w:ascii="MS Mincho" w:eastAsia="MS Mincho" w:hAnsi="MS Mincho" w:cs="MS Mincho"/>
+          <w:color w:val="000000"/>
+          <w:sz w:val="28"/>
+          <w:szCs w:val="28"/>
+          <w:lang w:eastAsia="en-US"/>
+        </w:rPr>
+        <w:t> +</w:t>
+      </w:r>
+    </w:p>
+    <w:p>
+      <w:pPr>
+        <w:pStyle w:val="HTML"/>
         <w:numPr>
           <w:ilvl w:val="0"/>
           <w:numId w:val="1"/>
         </w:numPr>
-        <w:tabs>
-          <w:tab w:val="left" w:pos="220"/>
-          <w:tab w:val="left" w:pos="720"/>
-        </w:tabs>
-        <w:autoSpaceDE w:val="0"/>
-        <w:autoSpaceDN w:val="0"/>
-        <w:adjustRightInd w:val="0"/>
-        <w:spacing w:after="240" w:line="380" w:lineRule="atLeast"/>
-        <w:ind w:hanging="720"/>
-        <w:rPr>
-          <w:rFonts w:ascii="Times New Roman" w:eastAsiaTheme="minorHAnsi" w:hAnsi="Times New Roman" w:cs="Times New Roman"/>
-          <w:color w:val="000000"/>
-          <w:sz w:val="28"/>
-          <w:szCs w:val="28"/>
-          <w:lang w:eastAsia="en-US"/>
-        </w:rPr>
-      </w:pPr>
-    </w:p>
-    <w:p>
-      <w:pPr>
-        <w:spacing w:after="0" w:line="240" w:lineRule="auto"/>
-        <w:rPr>
-          <w:rFonts w:ascii="Times New Roman" w:eastAsiaTheme="minorHAnsi" w:hAnsi="Times New Roman" w:cs="Times New Roman"/>
-          <w:color w:val="000000"/>
-          <w:sz w:val="28"/>
-          <w:szCs w:val="28"/>
-          <w:lang w:eastAsia="en-US"/>
-        </w:rPr>
-      </w:pPr>
-      <w:r>
-        <w:rPr>
-          <w:rFonts w:ascii="Times New Roman" w:eastAsiaTheme="minorHAnsi" w:hAnsi="Times New Roman" w:cs="Times New Roman"/>
-          <w:color w:val="000000"/>
-          <w:sz w:val="28"/>
-          <w:szCs w:val="28"/>
-          <w:lang w:eastAsia="en-US"/>
-        </w:rPr>
-        <w:br w:type="page"/>
-      </w:r>
-    </w:p>
-    <w:p>
-      <w:pPr>
-        <w:widowControl w:val="0"/>
+        <w:shd w:val="clear" w:color="auto" w:fill="2B2B2B"/>
+        <w:rPr>
+          <w:rFonts w:ascii="Menlo" w:hAnsi="Menlo" w:cs="Menlo"/>
+          <w:color w:val="A9B7C6"/>
+        </w:rPr>
+      </w:pPr>
+      <w:r>
+        <w:rPr>
+          <w:rFonts w:ascii="Menlo" w:hAnsi="Menlo" w:cs="Menlo"/>
+          <w:color w:val="BBB529"/>
+        </w:rPr>
+        <w:t>#</w:t>
+      </w:r>
+      <w:proofErr w:type="spellStart"/>
+      <w:r>
+        <w:rPr>
+          <w:rFonts w:ascii="Menlo" w:hAnsi="Menlo" w:cs="Menlo"/>
+          <w:color w:val="BBB529"/>
+        </w:rPr>
+        <w:t>include</w:t>
+      </w:r>
+      <w:proofErr w:type="spellEnd"/>
+      <w:r>
+        <w:rPr>
+          <w:rFonts w:ascii="Menlo" w:hAnsi="Menlo" w:cs="Menlo"/>
+          <w:color w:val="BBB529"/>
+        </w:rPr>
+        <w:t xml:space="preserve"> </w:t>
+      </w:r>
+      <w:r>
+        <w:rPr>
+          <w:rFonts w:ascii="Menlo" w:hAnsi="Menlo" w:cs="Menlo"/>
+          <w:color w:val="6A8759"/>
+        </w:rPr>
+        <w:t>&lt;</w:t>
+      </w:r>
+      <w:proofErr w:type="spellStart"/>
+      <w:r>
+        <w:rPr>
+          <w:rFonts w:ascii="Menlo" w:hAnsi="Menlo" w:cs="Menlo"/>
+          <w:color w:val="6A8759"/>
+        </w:rPr>
+        <w:t>stdio.h</w:t>
+      </w:r>
+      <w:proofErr w:type="spellEnd"/>
+      <w:r>
+        <w:rPr>
+          <w:rFonts w:ascii="Menlo" w:hAnsi="Menlo" w:cs="Menlo"/>
+          <w:color w:val="6A8759"/>
+        </w:rPr>
+        <w:t>&gt;</w:t>
+      </w:r>
+      <w:r>
+        <w:rPr>
+          <w:rFonts w:ascii="Menlo" w:hAnsi="Menlo" w:cs="Menlo"/>
+          <w:color w:val="6A8759"/>
+        </w:rPr>
+        <w:br/>
+      </w:r>
+      <w:r>
+        <w:rPr>
+          <w:rFonts w:ascii="Menlo" w:hAnsi="Menlo" w:cs="Menlo"/>
+          <w:color w:val="BBB529"/>
+        </w:rPr>
+        <w:t>#</w:t>
+      </w:r>
+      <w:proofErr w:type="spellStart"/>
+      <w:r>
+        <w:rPr>
+          <w:rFonts w:ascii="Menlo" w:hAnsi="Menlo" w:cs="Menlo"/>
+          <w:color w:val="BBB529"/>
+        </w:rPr>
+        <w:t>include</w:t>
+      </w:r>
+      <w:proofErr w:type="spellEnd"/>
+      <w:r>
+        <w:rPr>
+          <w:rFonts w:ascii="Menlo" w:hAnsi="Menlo" w:cs="Menlo"/>
+          <w:color w:val="BBB529"/>
+        </w:rPr>
+        <w:t xml:space="preserve"> </w:t>
+      </w:r>
+      <w:r>
+        <w:rPr>
+          <w:rFonts w:ascii="Menlo" w:hAnsi="Menlo" w:cs="Menlo"/>
+          <w:color w:val="6A8759"/>
+        </w:rPr>
+        <w:t>&lt;</w:t>
+      </w:r>
+      <w:proofErr w:type="spellStart"/>
+      <w:r>
+        <w:rPr>
+          <w:rFonts w:ascii="Menlo" w:hAnsi="Menlo" w:cs="Menlo"/>
+          <w:color w:val="6A8759"/>
+        </w:rPr>
+        <w:t>math.h</w:t>
+      </w:r>
+      <w:proofErr w:type="spellEnd"/>
+      <w:r>
+        <w:rPr>
+          <w:rFonts w:ascii="Menlo" w:hAnsi="Menlo" w:cs="Menlo"/>
+          <w:color w:val="6A8759"/>
+        </w:rPr>
+        <w:t>&gt;</w:t>
+      </w:r>
+      <w:r>
+        <w:rPr>
+          <w:rFonts w:ascii="Menlo" w:hAnsi="Menlo" w:cs="Menlo"/>
+          <w:color w:val="6A8759"/>
+        </w:rPr>
+        <w:br/>
+      </w:r>
+      <w:r>
+        <w:rPr>
+          <w:rFonts w:ascii="Menlo" w:hAnsi="Menlo" w:cs="Menlo"/>
+          <w:color w:val="6A8759"/>
+        </w:rPr>
+        <w:br/>
+      </w:r>
+      <w:r>
+        <w:rPr>
+          <w:rFonts w:ascii="Menlo" w:hAnsi="Menlo" w:cs="Menlo"/>
+          <w:color w:val="BBB529"/>
+        </w:rPr>
+        <w:t>#</w:t>
+      </w:r>
+      <w:proofErr w:type="spellStart"/>
+      <w:r>
+        <w:rPr>
+          <w:rFonts w:ascii="Menlo" w:hAnsi="Menlo" w:cs="Menlo"/>
+          <w:color w:val="BBB529"/>
+        </w:rPr>
+        <w:t>define</w:t>
+      </w:r>
+      <w:proofErr w:type="spellEnd"/>
+      <w:r>
+        <w:rPr>
+          <w:rFonts w:ascii="Menlo" w:hAnsi="Menlo" w:cs="Menlo"/>
+          <w:color w:val="BBB529"/>
+        </w:rPr>
+        <w:t xml:space="preserve"> </w:t>
+      </w:r>
+      <w:r>
+        <w:rPr>
+          <w:rFonts w:ascii="Menlo" w:hAnsi="Menlo" w:cs="Menlo"/>
+          <w:color w:val="908B25"/>
+        </w:rPr>
+        <w:t xml:space="preserve">A </w:t>
+      </w:r>
+      <w:r>
+        <w:rPr>
+          <w:rFonts w:ascii="Menlo" w:hAnsi="Menlo" w:cs="Menlo"/>
+          <w:color w:val="6897BB"/>
+        </w:rPr>
+        <w:t>11</w:t>
+      </w:r>
+      <w:r>
+        <w:rPr>
+          <w:rFonts w:ascii="Menlo" w:hAnsi="Menlo" w:cs="Menlo"/>
+          <w:color w:val="6897BB"/>
+        </w:rPr>
+        <w:br/>
+      </w:r>
+      <w:r>
+        <w:rPr>
+          <w:rFonts w:ascii="Menlo" w:hAnsi="Menlo" w:cs="Menlo"/>
+          <w:color w:val="BBB529"/>
+        </w:rPr>
+        <w:t>#</w:t>
+      </w:r>
+      <w:proofErr w:type="spellStart"/>
+      <w:r>
+        <w:rPr>
+          <w:rFonts w:ascii="Menlo" w:hAnsi="Menlo" w:cs="Menlo"/>
+          <w:color w:val="BBB529"/>
+        </w:rPr>
+        <w:t>define</w:t>
+      </w:r>
+      <w:proofErr w:type="spellEnd"/>
+      <w:r>
+        <w:rPr>
+          <w:rFonts w:ascii="Menlo" w:hAnsi="Menlo" w:cs="Menlo"/>
+          <w:color w:val="BBB529"/>
+        </w:rPr>
+        <w:t xml:space="preserve"> </w:t>
+      </w:r>
+      <w:r>
+        <w:rPr>
+          <w:rFonts w:ascii="Menlo" w:hAnsi="Menlo" w:cs="Menlo"/>
+          <w:color w:val="908B25"/>
+        </w:rPr>
+        <w:t xml:space="preserve">B </w:t>
+      </w:r>
+      <w:r>
+        <w:rPr>
+          <w:rFonts w:ascii="Menlo" w:hAnsi="Menlo" w:cs="Menlo"/>
+          <w:color w:val="6897BB"/>
+        </w:rPr>
+        <w:t>17</w:t>
+      </w:r>
+      <w:r>
+        <w:rPr>
+          <w:rFonts w:ascii="Menlo" w:hAnsi="Menlo" w:cs="Menlo"/>
+          <w:color w:val="6897BB"/>
+        </w:rPr>
+        <w:br/>
+      </w:r>
+      <w:r>
+        <w:rPr>
+          <w:rFonts w:ascii="Menlo" w:hAnsi="Menlo" w:cs="Menlo"/>
+          <w:color w:val="6897BB"/>
+        </w:rPr>
+        <w:br/>
+      </w:r>
+      <w:proofErr w:type="spellStart"/>
+      <w:r>
+        <w:rPr>
+          <w:rFonts w:ascii="Menlo" w:hAnsi="Menlo" w:cs="Menlo"/>
+          <w:b/>
+          <w:bCs/>
+          <w:color w:val="CC7832"/>
+        </w:rPr>
+        <w:t>int</w:t>
+      </w:r>
+      <w:proofErr w:type="spellEnd"/>
+      <w:r>
+        <w:rPr>
+          <w:rFonts w:ascii="Menlo" w:hAnsi="Menlo" w:cs="Menlo"/>
+          <w:b/>
+          <w:bCs/>
+          <w:color w:val="CC7832"/>
+        </w:rPr>
+        <w:t xml:space="preserve"> </w:t>
+      </w:r>
+      <w:proofErr w:type="spellStart"/>
+      <w:r>
+        <w:rPr>
+          <w:rFonts w:ascii="Menlo" w:hAnsi="Menlo" w:cs="Menlo"/>
+          <w:color w:val="A9B7C6"/>
+        </w:rPr>
+        <w:t>main</w:t>
+      </w:r>
+      <w:proofErr w:type="spellEnd"/>
+      <w:r>
+        <w:rPr>
+          <w:rFonts w:ascii="Menlo" w:hAnsi="Menlo" w:cs="Menlo"/>
+          <w:color w:val="A9B7C6"/>
+        </w:rPr>
+        <w:t>(</w:t>
+      </w:r>
+      <w:proofErr w:type="spellStart"/>
+      <w:r>
+        <w:rPr>
+          <w:rFonts w:ascii="Menlo" w:hAnsi="Menlo" w:cs="Menlo"/>
+          <w:b/>
+          <w:bCs/>
+          <w:color w:val="CC7832"/>
+        </w:rPr>
+        <w:t>void</w:t>
+      </w:r>
+      <w:proofErr w:type="spellEnd"/>
+      <w:r>
+        <w:rPr>
+          <w:rFonts w:ascii="Menlo" w:hAnsi="Menlo" w:cs="Menlo"/>
+          <w:color w:val="A9B7C6"/>
+        </w:rPr>
+        <w:t>) {</w:t>
+      </w:r>
+      <w:r>
+        <w:rPr>
+          <w:rFonts w:ascii="Menlo" w:hAnsi="Menlo" w:cs="Menlo"/>
+          <w:color w:val="A9B7C6"/>
+        </w:rPr>
+        <w:br/>
+        <w:t xml:space="preserve">    </w:t>
+      </w:r>
+      <w:proofErr w:type="spellStart"/>
+      <w:r>
+        <w:rPr>
+          <w:rFonts w:ascii="Menlo" w:hAnsi="Menlo" w:cs="Menlo"/>
+          <w:b/>
+          <w:bCs/>
+          <w:color w:val="CC7832"/>
+        </w:rPr>
+        <w:t>double</w:t>
+      </w:r>
+      <w:proofErr w:type="spellEnd"/>
+      <w:r>
+        <w:rPr>
+          <w:rFonts w:ascii="Menlo" w:hAnsi="Menlo" w:cs="Menlo"/>
+          <w:b/>
+          <w:bCs/>
+          <w:color w:val="CC7832"/>
+        </w:rPr>
+        <w:t xml:space="preserve"> </w:t>
+      </w:r>
+      <w:r>
+        <w:rPr>
+          <w:rFonts w:ascii="Menlo" w:hAnsi="Menlo" w:cs="Menlo"/>
+          <w:color w:val="A9B7C6"/>
+        </w:rPr>
+        <w:t>x</w:t>
+      </w:r>
+      <w:r>
+        <w:rPr>
+          <w:rFonts w:ascii="Menlo" w:hAnsi="Menlo" w:cs="Menlo"/>
+          <w:color w:val="CC7832"/>
+        </w:rPr>
+        <w:t xml:space="preserve">, </w:t>
+      </w:r>
+      <w:r>
+        <w:rPr>
+          <w:rFonts w:ascii="Menlo" w:hAnsi="Menlo" w:cs="Menlo"/>
+          <w:color w:val="A9B7C6"/>
+        </w:rPr>
+        <w:t>y</w:t>
+      </w:r>
+      <w:r>
+        <w:rPr>
+          <w:rFonts w:ascii="Menlo" w:hAnsi="Menlo" w:cs="Menlo"/>
+          <w:color w:val="CC7832"/>
+        </w:rPr>
+        <w:t>;</w:t>
+      </w:r>
+      <w:r>
+        <w:rPr>
+          <w:rFonts w:ascii="Menlo" w:hAnsi="Menlo" w:cs="Menlo"/>
+          <w:color w:val="CC7832"/>
+        </w:rPr>
+        <w:br/>
+        <w:t xml:space="preserve">    </w:t>
+      </w:r>
+      <w:proofErr w:type="spellStart"/>
+      <w:r>
+        <w:rPr>
+          <w:rFonts w:ascii="Menlo" w:hAnsi="Menlo" w:cs="Menlo"/>
+          <w:b/>
+          <w:bCs/>
+          <w:color w:val="CC7832"/>
+        </w:rPr>
+        <w:t>int</w:t>
+      </w:r>
+      <w:proofErr w:type="spellEnd"/>
+      <w:r>
+        <w:rPr>
+          <w:rFonts w:ascii="Menlo" w:hAnsi="Menlo" w:cs="Menlo"/>
+          <w:b/>
+          <w:bCs/>
+          <w:color w:val="CC7832"/>
+        </w:rPr>
+        <w:t xml:space="preserve"> </w:t>
+      </w:r>
+      <w:proofErr w:type="spellStart"/>
+      <w:r>
+        <w:rPr>
+          <w:rFonts w:ascii="Menlo" w:hAnsi="Menlo" w:cs="Menlo"/>
+          <w:color w:val="A9B7C6"/>
+        </w:rPr>
+        <w:t>choice</w:t>
+      </w:r>
+      <w:proofErr w:type="spellEnd"/>
+      <w:r>
+        <w:rPr>
+          <w:rFonts w:ascii="Menlo" w:hAnsi="Menlo" w:cs="Menlo"/>
+          <w:color w:val="CC7832"/>
+        </w:rPr>
+        <w:t>;</w:t>
+      </w:r>
+      <w:r>
+        <w:rPr>
+          <w:rFonts w:ascii="Menlo" w:hAnsi="Menlo" w:cs="Menlo"/>
+          <w:color w:val="CC7832"/>
+        </w:rPr>
+        <w:br/>
+        <w:t xml:space="preserve">    </w:t>
+      </w:r>
+      <w:proofErr w:type="spellStart"/>
+      <w:r>
+        <w:rPr>
+          <w:rFonts w:ascii="Menlo" w:hAnsi="Menlo" w:cs="Menlo"/>
+          <w:color w:val="A9B7C6"/>
+        </w:rPr>
+        <w:t>printf</w:t>
+      </w:r>
+      <w:proofErr w:type="spellEnd"/>
+      <w:r>
+        <w:rPr>
+          <w:rFonts w:ascii="Menlo" w:hAnsi="Menlo" w:cs="Menlo"/>
+          <w:color w:val="A9B7C6"/>
+        </w:rPr>
+        <w:t>(</w:t>
+      </w:r>
+      <w:r>
+        <w:rPr>
+          <w:rFonts w:ascii="Menlo" w:hAnsi="Menlo" w:cs="Menlo"/>
+          <w:color w:val="6A8759"/>
+        </w:rPr>
+        <w:t>"</w:t>
+      </w:r>
+      <w:proofErr w:type="spellStart"/>
+      <w:r>
+        <w:rPr>
+          <w:rFonts w:ascii="Menlo" w:hAnsi="Menlo" w:cs="Menlo"/>
+          <w:color w:val="6A8759"/>
+        </w:rPr>
+        <w:t>Please</w:t>
+      </w:r>
+      <w:proofErr w:type="spellEnd"/>
+      <w:r>
+        <w:rPr>
+          <w:rFonts w:ascii="Menlo" w:hAnsi="Menlo" w:cs="Menlo"/>
+          <w:color w:val="6A8759"/>
+        </w:rPr>
+        <w:t xml:space="preserve">, </w:t>
+      </w:r>
+      <w:proofErr w:type="spellStart"/>
+      <w:r>
+        <w:rPr>
+          <w:rFonts w:ascii="Menlo" w:hAnsi="Menlo" w:cs="Menlo"/>
+          <w:color w:val="6A8759"/>
+        </w:rPr>
+        <w:t>choose</w:t>
+      </w:r>
+      <w:proofErr w:type="spellEnd"/>
+      <w:r>
+        <w:rPr>
+          <w:rFonts w:ascii="Menlo" w:hAnsi="Menlo" w:cs="Menlo"/>
+          <w:color w:val="6A8759"/>
+        </w:rPr>
+        <w:t xml:space="preserve"> </w:t>
+      </w:r>
+      <w:proofErr w:type="spellStart"/>
+      <w:r>
+        <w:rPr>
+          <w:rFonts w:ascii="Menlo" w:hAnsi="Menlo" w:cs="Menlo"/>
+          <w:color w:val="6A8759"/>
+        </w:rPr>
+        <w:t>equation</w:t>
+      </w:r>
+      <w:proofErr w:type="spellEnd"/>
+      <w:r>
+        <w:rPr>
+          <w:rFonts w:ascii="Menlo" w:hAnsi="Menlo" w:cs="Menlo"/>
+          <w:color w:val="6A8759"/>
+        </w:rPr>
+        <w:t>: 1, 2, 3 "</w:t>
+      </w:r>
+      <w:r>
+        <w:rPr>
+          <w:rFonts w:ascii="Menlo" w:hAnsi="Menlo" w:cs="Menlo"/>
+          <w:color w:val="A9B7C6"/>
+        </w:rPr>
+        <w:t>)</w:t>
+      </w:r>
+      <w:r>
+        <w:rPr>
+          <w:rFonts w:ascii="Menlo" w:hAnsi="Menlo" w:cs="Menlo"/>
+          <w:color w:val="CC7832"/>
+        </w:rPr>
+        <w:t>;</w:t>
+      </w:r>
+      <w:r>
+        <w:rPr>
+          <w:rFonts w:ascii="Menlo" w:hAnsi="Menlo" w:cs="Menlo"/>
+          <w:color w:val="CC7832"/>
+        </w:rPr>
+        <w:br/>
+      </w:r>
+      <w:r>
+        <w:rPr>
+          <w:rFonts w:ascii="Menlo" w:hAnsi="Menlo" w:cs="Menlo"/>
+          <w:color w:val="CC7832"/>
+        </w:rPr>
+        <w:br/>
+        <w:t xml:space="preserve">    </w:t>
+      </w:r>
+      <w:proofErr w:type="spellStart"/>
+      <w:r>
+        <w:rPr>
+          <w:rFonts w:ascii="Menlo" w:hAnsi="Menlo" w:cs="Menlo"/>
+          <w:color w:val="A9B7C6"/>
+        </w:rPr>
+        <w:t>scanf</w:t>
+      </w:r>
+      <w:proofErr w:type="spellEnd"/>
+      <w:r>
+        <w:rPr>
+          <w:rFonts w:ascii="Menlo" w:hAnsi="Menlo" w:cs="Menlo"/>
+          <w:color w:val="A9B7C6"/>
+        </w:rPr>
+        <w:t>(</w:t>
+      </w:r>
+      <w:r>
+        <w:rPr>
+          <w:rFonts w:ascii="Menlo" w:hAnsi="Menlo" w:cs="Menlo"/>
+          <w:color w:val="6A8759"/>
+        </w:rPr>
+        <w:t>"</w:t>
+      </w:r>
+      <w:r>
+        <w:rPr>
+          <w:rFonts w:ascii="Menlo" w:hAnsi="Menlo" w:cs="Menlo"/>
+          <w:color w:val="CC7832"/>
+        </w:rPr>
+        <w:t>%d</w:t>
+      </w:r>
+      <w:r>
+        <w:rPr>
+          <w:rFonts w:ascii="Menlo" w:hAnsi="Menlo" w:cs="Menlo"/>
+          <w:color w:val="6A8759"/>
+        </w:rPr>
+        <w:t>"</w:t>
+      </w:r>
+      <w:r>
+        <w:rPr>
+          <w:rFonts w:ascii="Menlo" w:hAnsi="Menlo" w:cs="Menlo"/>
+          <w:color w:val="CC7832"/>
+        </w:rPr>
+        <w:t xml:space="preserve">, </w:t>
+      </w:r>
+      <w:r>
+        <w:rPr>
+          <w:rFonts w:ascii="Menlo" w:hAnsi="Menlo" w:cs="Menlo"/>
+          <w:color w:val="A9B7C6"/>
+        </w:rPr>
+        <w:t>&amp;</w:t>
+      </w:r>
+      <w:proofErr w:type="spellStart"/>
+      <w:r>
+        <w:rPr>
+          <w:rFonts w:ascii="Menlo" w:hAnsi="Menlo" w:cs="Menlo"/>
+          <w:color w:val="A9B7C6"/>
+        </w:rPr>
+        <w:t>choice</w:t>
+      </w:r>
+      <w:proofErr w:type="spellEnd"/>
+      <w:r>
+        <w:rPr>
+          <w:rFonts w:ascii="Menlo" w:hAnsi="Menlo" w:cs="Menlo"/>
+          <w:color w:val="A9B7C6"/>
+        </w:rPr>
+        <w:t>)</w:t>
+      </w:r>
+      <w:r>
+        <w:rPr>
+          <w:rFonts w:ascii="Menlo" w:hAnsi="Menlo" w:cs="Menlo"/>
+          <w:color w:val="CC7832"/>
+        </w:rPr>
+        <w:t>;</w:t>
+      </w:r>
+      <w:r>
+        <w:rPr>
+          <w:rFonts w:ascii="Menlo" w:hAnsi="Menlo" w:cs="Menlo"/>
+          <w:color w:val="CC7832"/>
+        </w:rPr>
+        <w:br/>
+        <w:t xml:space="preserve">    </w:t>
+      </w:r>
+      <w:proofErr w:type="spellStart"/>
+      <w:r>
+        <w:rPr>
+          <w:rFonts w:ascii="Menlo" w:hAnsi="Menlo" w:cs="Menlo"/>
+          <w:color w:val="A9B7C6"/>
+        </w:rPr>
+        <w:t>printf</w:t>
+      </w:r>
+      <w:proofErr w:type="spellEnd"/>
+      <w:r>
+        <w:rPr>
+          <w:rFonts w:ascii="Menlo" w:hAnsi="Menlo" w:cs="Menlo"/>
+          <w:color w:val="A9B7C6"/>
+        </w:rPr>
+        <w:t>(</w:t>
+      </w:r>
+      <w:r>
+        <w:rPr>
+          <w:rFonts w:ascii="Menlo" w:hAnsi="Menlo" w:cs="Menlo"/>
+          <w:color w:val="6A8759"/>
+        </w:rPr>
+        <w:t>"</w:t>
+      </w:r>
+      <w:r>
+        <w:rPr>
+          <w:rFonts w:ascii="Menlo" w:hAnsi="Menlo" w:cs="Menlo"/>
+          <w:color w:val="CC7832"/>
+        </w:rPr>
+        <w:t>\</w:t>
+      </w:r>
+      <w:proofErr w:type="spellStart"/>
+      <w:r>
+        <w:rPr>
+          <w:rFonts w:ascii="Menlo" w:hAnsi="Menlo" w:cs="Menlo"/>
+          <w:color w:val="CC7832"/>
+        </w:rPr>
+        <w:t>n</w:t>
+      </w:r>
+      <w:r>
+        <w:rPr>
+          <w:rFonts w:ascii="Menlo" w:hAnsi="Menlo" w:cs="Menlo"/>
+          <w:color w:val="6A8759"/>
+        </w:rPr>
+        <w:t>Please</w:t>
+      </w:r>
+      <w:proofErr w:type="spellEnd"/>
+      <w:r>
+        <w:rPr>
+          <w:rFonts w:ascii="Menlo" w:hAnsi="Menlo" w:cs="Menlo"/>
+          <w:color w:val="6A8759"/>
+        </w:rPr>
+        <w:t xml:space="preserve">, </w:t>
+      </w:r>
+      <w:proofErr w:type="spellStart"/>
+      <w:r>
+        <w:rPr>
+          <w:rFonts w:ascii="Menlo" w:hAnsi="Menlo" w:cs="Menlo"/>
+          <w:color w:val="6A8759"/>
+        </w:rPr>
+        <w:t>type</w:t>
+      </w:r>
+      <w:proofErr w:type="spellEnd"/>
+      <w:r>
+        <w:rPr>
+          <w:rFonts w:ascii="Menlo" w:hAnsi="Menlo" w:cs="Menlo"/>
+          <w:color w:val="6A8759"/>
+        </w:rPr>
+        <w:t xml:space="preserve"> x: "</w:t>
+      </w:r>
+      <w:r>
+        <w:rPr>
+          <w:rFonts w:ascii="Menlo" w:hAnsi="Menlo" w:cs="Menlo"/>
+          <w:color w:val="A9B7C6"/>
+        </w:rPr>
+        <w:t>)</w:t>
+      </w:r>
+      <w:r>
+        <w:rPr>
+          <w:rFonts w:ascii="Menlo" w:hAnsi="Menlo" w:cs="Menlo"/>
+          <w:color w:val="CC7832"/>
+        </w:rPr>
+        <w:t>;</w:t>
+      </w:r>
+      <w:r>
+        <w:rPr>
+          <w:rFonts w:ascii="Menlo" w:hAnsi="Menlo" w:cs="Menlo"/>
+          <w:color w:val="CC7832"/>
+        </w:rPr>
+        <w:br/>
+        <w:t xml:space="preserve">    </w:t>
+      </w:r>
+      <w:proofErr w:type="spellStart"/>
+      <w:r>
+        <w:rPr>
+          <w:rFonts w:ascii="Menlo" w:hAnsi="Menlo" w:cs="Menlo"/>
+          <w:color w:val="A9B7C6"/>
+        </w:rPr>
+        <w:t>scanf</w:t>
+      </w:r>
+      <w:proofErr w:type="spellEnd"/>
+      <w:r>
+        <w:rPr>
+          <w:rFonts w:ascii="Menlo" w:hAnsi="Menlo" w:cs="Menlo"/>
+          <w:color w:val="A9B7C6"/>
+        </w:rPr>
+        <w:t>(</w:t>
+      </w:r>
+      <w:r>
+        <w:rPr>
+          <w:rFonts w:ascii="Menlo" w:hAnsi="Menlo" w:cs="Menlo"/>
+          <w:color w:val="6A8759"/>
+        </w:rPr>
+        <w:t>"</w:t>
+      </w:r>
+      <w:r>
+        <w:rPr>
+          <w:rFonts w:ascii="Menlo" w:hAnsi="Menlo" w:cs="Menlo"/>
+          <w:color w:val="CC7832"/>
+        </w:rPr>
+        <w:t>%</w:t>
+      </w:r>
+      <w:proofErr w:type="spellStart"/>
+      <w:r>
+        <w:rPr>
+          <w:rFonts w:ascii="Menlo" w:hAnsi="Menlo" w:cs="Menlo"/>
+          <w:color w:val="CC7832"/>
+        </w:rPr>
+        <w:t>lf</w:t>
+      </w:r>
+      <w:proofErr w:type="spellEnd"/>
+      <w:r>
+        <w:rPr>
+          <w:rFonts w:ascii="Menlo" w:hAnsi="Menlo" w:cs="Menlo"/>
+          <w:color w:val="6A8759"/>
+        </w:rPr>
+        <w:t>"</w:t>
+      </w:r>
+      <w:r>
+        <w:rPr>
+          <w:rFonts w:ascii="Menlo" w:hAnsi="Menlo" w:cs="Menlo"/>
+          <w:color w:val="CC7832"/>
+        </w:rPr>
+        <w:t xml:space="preserve">, </w:t>
+      </w:r>
+      <w:r>
+        <w:rPr>
+          <w:rFonts w:ascii="Menlo" w:hAnsi="Menlo" w:cs="Menlo"/>
+          <w:color w:val="A9B7C6"/>
+        </w:rPr>
+        <w:t>&amp;x)</w:t>
+      </w:r>
+      <w:r>
+        <w:rPr>
+          <w:rFonts w:ascii="Menlo" w:hAnsi="Menlo" w:cs="Menlo"/>
+          <w:color w:val="CC7832"/>
+        </w:rPr>
+        <w:t>;</w:t>
+      </w:r>
+      <w:r>
+        <w:rPr>
+          <w:rFonts w:ascii="Menlo" w:hAnsi="Menlo" w:cs="Menlo"/>
+          <w:color w:val="CC7832"/>
+        </w:rPr>
+        <w:br/>
+      </w:r>
+      <w:r>
+        <w:rPr>
+          <w:rFonts w:ascii="Menlo" w:hAnsi="Menlo" w:cs="Menlo"/>
+          <w:color w:val="CC7832"/>
+        </w:rPr>
+        <w:br/>
+        <w:t xml:space="preserve">    </w:t>
+      </w:r>
+      <w:proofErr w:type="spellStart"/>
+      <w:r>
+        <w:rPr>
+          <w:rFonts w:ascii="Menlo" w:hAnsi="Menlo" w:cs="Menlo"/>
+          <w:b/>
+          <w:bCs/>
+          <w:color w:val="CC7832"/>
+        </w:rPr>
+        <w:t>switch</w:t>
+      </w:r>
+      <w:proofErr w:type="spellEnd"/>
+      <w:r>
+        <w:rPr>
+          <w:rFonts w:ascii="Menlo" w:hAnsi="Menlo" w:cs="Menlo"/>
+          <w:color w:val="A9B7C6"/>
+        </w:rPr>
+        <w:t>(</w:t>
+      </w:r>
+      <w:proofErr w:type="spellStart"/>
+      <w:r>
+        <w:rPr>
+          <w:rFonts w:ascii="Menlo" w:hAnsi="Menlo" w:cs="Menlo"/>
+          <w:color w:val="A9B7C6"/>
+        </w:rPr>
+        <w:t>choice</w:t>
+      </w:r>
+      <w:proofErr w:type="spellEnd"/>
+      <w:r>
+        <w:rPr>
+          <w:rFonts w:ascii="Menlo" w:hAnsi="Menlo" w:cs="Menlo"/>
+          <w:color w:val="A9B7C6"/>
+        </w:rPr>
+        <w:t>) {</w:t>
+      </w:r>
+      <w:r>
+        <w:rPr>
+          <w:rFonts w:ascii="Menlo" w:hAnsi="Menlo" w:cs="Menlo"/>
+          <w:color w:val="A9B7C6"/>
+        </w:rPr>
+        <w:br/>
+        <w:t xml:space="preserve">        </w:t>
+      </w:r>
+      <w:proofErr w:type="spellStart"/>
+      <w:r>
+        <w:rPr>
+          <w:rFonts w:ascii="Menlo" w:hAnsi="Menlo" w:cs="Menlo"/>
+          <w:b/>
+          <w:bCs/>
+          <w:color w:val="CC7832"/>
+        </w:rPr>
+        <w:t>case</w:t>
+      </w:r>
+      <w:proofErr w:type="spellEnd"/>
+      <w:r>
+        <w:rPr>
+          <w:rFonts w:ascii="Menlo" w:hAnsi="Menlo" w:cs="Menlo"/>
+          <w:b/>
+          <w:bCs/>
+          <w:color w:val="CC7832"/>
+        </w:rPr>
+        <w:t xml:space="preserve"> </w:t>
+      </w:r>
+      <w:r>
+        <w:rPr>
+          <w:rFonts w:ascii="Menlo" w:hAnsi="Menlo" w:cs="Menlo"/>
+          <w:color w:val="6897BB"/>
+        </w:rPr>
+        <w:t>1</w:t>
+      </w:r>
+      <w:r>
+        <w:rPr>
+          <w:rFonts w:ascii="Menlo" w:hAnsi="Menlo" w:cs="Menlo"/>
+          <w:color w:val="A9B7C6"/>
+        </w:rPr>
+        <w:t>: {</w:t>
+      </w:r>
+      <w:r>
+        <w:rPr>
+          <w:rFonts w:ascii="Menlo" w:hAnsi="Menlo" w:cs="Menlo"/>
+          <w:color w:val="A9B7C6"/>
+        </w:rPr>
+        <w:br/>
+        <w:t xml:space="preserve">            </w:t>
+      </w:r>
+      <w:proofErr w:type="spellStart"/>
+      <w:r>
+        <w:rPr>
+          <w:rFonts w:ascii="Menlo" w:hAnsi="Menlo" w:cs="Menlo"/>
+          <w:b/>
+          <w:bCs/>
+          <w:color w:val="CC7832"/>
+        </w:rPr>
+        <w:t>if</w:t>
+      </w:r>
+      <w:proofErr w:type="spellEnd"/>
+      <w:r>
+        <w:rPr>
+          <w:rFonts w:ascii="Menlo" w:hAnsi="Menlo" w:cs="Menlo"/>
+          <w:b/>
+          <w:bCs/>
+          <w:color w:val="CC7832"/>
+        </w:rPr>
+        <w:t xml:space="preserve"> </w:t>
+      </w:r>
+      <w:r>
+        <w:rPr>
+          <w:rFonts w:ascii="Menlo" w:hAnsi="Menlo" w:cs="Menlo"/>
+          <w:color w:val="A9B7C6"/>
+        </w:rPr>
+        <w:t xml:space="preserve">(x &lt; </w:t>
+      </w:r>
+      <w:r>
+        <w:rPr>
+          <w:rFonts w:ascii="Menlo" w:hAnsi="Menlo" w:cs="Menlo"/>
+          <w:color w:val="6897BB"/>
+        </w:rPr>
+        <w:t>3.0</w:t>
+      </w:r>
+      <w:r>
+        <w:rPr>
+          <w:rFonts w:ascii="Menlo" w:hAnsi="Menlo" w:cs="Menlo"/>
+          <w:color w:val="A9B7C6"/>
+        </w:rPr>
+        <w:t>) {</w:t>
+      </w:r>
+      <w:r>
+        <w:rPr>
+          <w:rFonts w:ascii="Menlo" w:hAnsi="Menlo" w:cs="Menlo"/>
+          <w:color w:val="A9B7C6"/>
+        </w:rPr>
+        <w:br/>
+        <w:t xml:space="preserve">                y = </w:t>
+      </w:r>
+      <w:r>
+        <w:rPr>
+          <w:rFonts w:ascii="Menlo" w:hAnsi="Menlo" w:cs="Menlo"/>
+          <w:color w:val="908B25"/>
+        </w:rPr>
+        <w:t>A</w:t>
+      </w:r>
+      <w:r>
+        <w:rPr>
+          <w:rFonts w:ascii="Menlo" w:hAnsi="Menlo" w:cs="Menlo"/>
+          <w:color w:val="A9B7C6"/>
+        </w:rPr>
+        <w:t>*x</w:t>
+      </w:r>
+      <w:r>
+        <w:rPr>
+          <w:rFonts w:ascii="Menlo" w:hAnsi="Menlo" w:cs="Menlo"/>
+          <w:color w:val="CC7832"/>
+        </w:rPr>
+        <w:t>;</w:t>
+      </w:r>
+      <w:r>
+        <w:rPr>
+          <w:rFonts w:ascii="Menlo" w:hAnsi="Menlo" w:cs="Menlo"/>
+          <w:color w:val="CC7832"/>
+        </w:rPr>
+        <w:br/>
+        <w:t xml:space="preserve">            </w:t>
+      </w:r>
+      <w:r>
+        <w:rPr>
+          <w:rFonts w:ascii="Menlo" w:hAnsi="Menlo" w:cs="Menlo"/>
+          <w:color w:val="A9B7C6"/>
+        </w:rPr>
+        <w:t xml:space="preserve">} </w:t>
+      </w:r>
+      <w:proofErr w:type="spellStart"/>
+      <w:r>
+        <w:rPr>
+          <w:rFonts w:ascii="Menlo" w:hAnsi="Menlo" w:cs="Menlo"/>
+          <w:b/>
+          <w:bCs/>
+          <w:color w:val="CC7832"/>
+        </w:rPr>
+        <w:t>else</w:t>
+      </w:r>
+      <w:proofErr w:type="spellEnd"/>
+      <w:r>
+        <w:rPr>
+          <w:rFonts w:ascii="Menlo" w:hAnsi="Menlo" w:cs="Menlo"/>
+          <w:b/>
+          <w:bCs/>
+          <w:color w:val="CC7832"/>
+        </w:rPr>
+        <w:t xml:space="preserve"> </w:t>
+      </w:r>
+      <w:proofErr w:type="spellStart"/>
+      <w:r>
+        <w:rPr>
+          <w:rFonts w:ascii="Menlo" w:hAnsi="Menlo" w:cs="Menlo"/>
+          <w:b/>
+          <w:bCs/>
+          <w:color w:val="CC7832"/>
+        </w:rPr>
+        <w:t>if</w:t>
+      </w:r>
+      <w:proofErr w:type="spellEnd"/>
+      <w:r>
+        <w:rPr>
+          <w:rFonts w:ascii="Menlo" w:hAnsi="Menlo" w:cs="Menlo"/>
+          <w:b/>
+          <w:bCs/>
+          <w:color w:val="CC7832"/>
+        </w:rPr>
+        <w:t xml:space="preserve"> </w:t>
+      </w:r>
+      <w:r>
+        <w:rPr>
+          <w:rFonts w:ascii="Menlo" w:hAnsi="Menlo" w:cs="Menlo"/>
+          <w:color w:val="A9B7C6"/>
+        </w:rPr>
+        <w:t xml:space="preserve">(x == </w:t>
+      </w:r>
+      <w:r>
+        <w:rPr>
+          <w:rFonts w:ascii="Menlo" w:hAnsi="Menlo" w:cs="Menlo"/>
+          <w:color w:val="6897BB"/>
+        </w:rPr>
+        <w:t>3.0</w:t>
+      </w:r>
+      <w:r>
+        <w:rPr>
+          <w:rFonts w:ascii="Menlo" w:hAnsi="Menlo" w:cs="Menlo"/>
+          <w:color w:val="A9B7C6"/>
+        </w:rPr>
+        <w:t>) {</w:t>
+      </w:r>
+      <w:r>
+        <w:rPr>
+          <w:rFonts w:ascii="Menlo" w:hAnsi="Menlo" w:cs="Menlo"/>
+          <w:color w:val="A9B7C6"/>
+        </w:rPr>
+        <w:br/>
+        <w:t xml:space="preserve">                y = </w:t>
+      </w:r>
+      <w:proofErr w:type="spellStart"/>
+      <w:r>
+        <w:rPr>
+          <w:rFonts w:ascii="Menlo" w:hAnsi="Menlo" w:cs="Menlo"/>
+          <w:color w:val="A9B7C6"/>
+        </w:rPr>
+        <w:t>pow</w:t>
+      </w:r>
+      <w:proofErr w:type="spellEnd"/>
+      <w:r>
+        <w:rPr>
+          <w:rFonts w:ascii="Menlo" w:hAnsi="Menlo" w:cs="Menlo"/>
+          <w:color w:val="A9B7C6"/>
+        </w:rPr>
+        <w:t>(</w:t>
+      </w:r>
+      <w:r>
+        <w:rPr>
+          <w:rFonts w:ascii="Menlo" w:hAnsi="Menlo" w:cs="Menlo"/>
+          <w:color w:val="908B25"/>
+        </w:rPr>
+        <w:t>M_E</w:t>
+      </w:r>
+      <w:r>
+        <w:rPr>
+          <w:rFonts w:ascii="Menlo" w:hAnsi="Menlo" w:cs="Menlo"/>
+          <w:color w:val="CC7832"/>
+        </w:rPr>
+        <w:t xml:space="preserve">, </w:t>
+      </w:r>
+      <w:r>
+        <w:rPr>
+          <w:rFonts w:ascii="Menlo" w:hAnsi="Menlo" w:cs="Menlo"/>
+          <w:color w:val="6897BB"/>
+        </w:rPr>
+        <w:t>2.0</w:t>
+      </w:r>
+      <w:r>
+        <w:rPr>
+          <w:rFonts w:ascii="Menlo" w:hAnsi="Menlo" w:cs="Menlo"/>
+          <w:color w:val="A9B7C6"/>
+        </w:rPr>
+        <w:t>*x)</w:t>
+      </w:r>
+      <w:r>
+        <w:rPr>
+          <w:rFonts w:ascii="Menlo" w:hAnsi="Menlo" w:cs="Menlo"/>
+          <w:color w:val="CC7832"/>
+        </w:rPr>
+        <w:t>;</w:t>
+      </w:r>
+      <w:r>
+        <w:rPr>
+          <w:rFonts w:ascii="Menlo" w:hAnsi="Menlo" w:cs="Menlo"/>
+          <w:color w:val="CC7832"/>
+        </w:rPr>
+        <w:br/>
+        <w:t xml:space="preserve">            </w:t>
+      </w:r>
+      <w:r>
+        <w:rPr>
+          <w:rFonts w:ascii="Menlo" w:hAnsi="Menlo" w:cs="Menlo"/>
+          <w:color w:val="A9B7C6"/>
+        </w:rPr>
+        <w:t xml:space="preserve">} </w:t>
+      </w:r>
+      <w:proofErr w:type="spellStart"/>
+      <w:r>
+        <w:rPr>
+          <w:rFonts w:ascii="Menlo" w:hAnsi="Menlo" w:cs="Menlo"/>
+          <w:b/>
+          <w:bCs/>
+          <w:color w:val="CC7832"/>
+        </w:rPr>
+        <w:t>else</w:t>
+      </w:r>
+      <w:proofErr w:type="spellEnd"/>
+      <w:r>
+        <w:rPr>
+          <w:rFonts w:ascii="Menlo" w:hAnsi="Menlo" w:cs="Menlo"/>
+          <w:b/>
+          <w:bCs/>
+          <w:color w:val="CC7832"/>
+        </w:rPr>
+        <w:t xml:space="preserve"> </w:t>
+      </w:r>
+      <w:r>
+        <w:rPr>
+          <w:rFonts w:ascii="Menlo" w:hAnsi="Menlo" w:cs="Menlo"/>
+          <w:color w:val="A9B7C6"/>
+        </w:rPr>
+        <w:t>{</w:t>
+      </w:r>
+      <w:r>
+        <w:rPr>
+          <w:rFonts w:ascii="Menlo" w:hAnsi="Menlo" w:cs="Menlo"/>
+          <w:color w:val="A9B7C6"/>
+        </w:rPr>
+        <w:br/>
+        <w:t xml:space="preserve">                y = </w:t>
+      </w:r>
+      <w:proofErr w:type="spellStart"/>
+      <w:r>
+        <w:rPr>
+          <w:rFonts w:ascii="Menlo" w:hAnsi="Menlo" w:cs="Menlo"/>
+          <w:color w:val="A9B7C6"/>
+        </w:rPr>
+        <w:t>log</w:t>
+      </w:r>
+      <w:proofErr w:type="spellEnd"/>
+      <w:r>
+        <w:rPr>
+          <w:rFonts w:ascii="Menlo" w:hAnsi="Menlo" w:cs="Menlo"/>
+          <w:color w:val="A9B7C6"/>
+        </w:rPr>
+        <w:t>(</w:t>
+      </w:r>
+      <w:r>
+        <w:rPr>
+          <w:rFonts w:ascii="Menlo" w:hAnsi="Menlo" w:cs="Menlo"/>
+          <w:color w:val="908B25"/>
+        </w:rPr>
+        <w:t>A</w:t>
+      </w:r>
+      <w:r>
+        <w:rPr>
+          <w:rFonts w:ascii="Menlo" w:hAnsi="Menlo" w:cs="Menlo"/>
+          <w:color w:val="A9B7C6"/>
+        </w:rPr>
+        <w:t>*</w:t>
+      </w:r>
+      <w:r>
+        <w:rPr>
+          <w:rFonts w:ascii="Menlo" w:hAnsi="Menlo" w:cs="Menlo"/>
+          <w:color w:val="908B25"/>
+        </w:rPr>
+        <w:t>B</w:t>
+      </w:r>
+      <w:r>
+        <w:rPr>
+          <w:rFonts w:ascii="Menlo" w:hAnsi="Menlo" w:cs="Menlo"/>
+          <w:color w:val="A9B7C6"/>
+        </w:rPr>
+        <w:t>*x)</w:t>
+      </w:r>
+      <w:r>
+        <w:rPr>
+          <w:rFonts w:ascii="Menlo" w:hAnsi="Menlo" w:cs="Menlo"/>
+          <w:color w:val="CC7832"/>
+        </w:rPr>
+        <w:t>;</w:t>
+      </w:r>
+      <w:r>
+        <w:rPr>
+          <w:rFonts w:ascii="Menlo" w:hAnsi="Menlo" w:cs="Menlo"/>
+          <w:color w:val="CC7832"/>
+        </w:rPr>
+        <w:br/>
+        <w:t xml:space="preserve">            </w:t>
+      </w:r>
+      <w:r>
+        <w:rPr>
+          <w:rFonts w:ascii="Menlo" w:hAnsi="Menlo" w:cs="Menlo"/>
+          <w:color w:val="A9B7C6"/>
+        </w:rPr>
+        <w:t>}</w:t>
+      </w:r>
+      <w:r>
+        <w:rPr>
+          <w:rFonts w:ascii="Menlo" w:hAnsi="Menlo" w:cs="Menlo"/>
+          <w:color w:val="A9B7C6"/>
+        </w:rPr>
+        <w:br/>
+        <w:t xml:space="preserve">            </w:t>
+      </w:r>
+      <w:proofErr w:type="spellStart"/>
+      <w:r>
+        <w:rPr>
+          <w:rFonts w:ascii="Menlo" w:hAnsi="Menlo" w:cs="Menlo"/>
+          <w:b/>
+          <w:bCs/>
+          <w:color w:val="CC7832"/>
+        </w:rPr>
+        <w:t>break</w:t>
+      </w:r>
+      <w:proofErr w:type="spellEnd"/>
+      <w:r>
+        <w:rPr>
+          <w:rFonts w:ascii="Menlo" w:hAnsi="Menlo" w:cs="Menlo"/>
+          <w:color w:val="CC7832"/>
+        </w:rPr>
+        <w:t>;</w:t>
+      </w:r>
+      <w:r>
+        <w:rPr>
+          <w:rFonts w:ascii="Menlo" w:hAnsi="Menlo" w:cs="Menlo"/>
+          <w:color w:val="CC7832"/>
+        </w:rPr>
+        <w:br/>
+        <w:t xml:space="preserve">        </w:t>
+      </w:r>
+      <w:r>
+        <w:rPr>
+          <w:rFonts w:ascii="Menlo" w:hAnsi="Menlo" w:cs="Menlo"/>
+          <w:color w:val="A9B7C6"/>
+        </w:rPr>
+        <w:t>}</w:t>
+      </w:r>
+      <w:r>
+        <w:rPr>
+          <w:rFonts w:ascii="Menlo" w:hAnsi="Menlo" w:cs="Menlo"/>
+          <w:color w:val="A9B7C6"/>
+        </w:rPr>
+        <w:br/>
+      </w:r>
+      <w:r>
+        <w:rPr>
+          <w:rFonts w:ascii="Menlo" w:hAnsi="Menlo" w:cs="Menlo"/>
+          <w:color w:val="A9B7C6"/>
+        </w:rPr>
+        <w:br/>
+        <w:t xml:space="preserve">        </w:t>
+      </w:r>
+      <w:proofErr w:type="spellStart"/>
+      <w:r>
+        <w:rPr>
+          <w:rFonts w:ascii="Menlo" w:hAnsi="Menlo" w:cs="Menlo"/>
+          <w:b/>
+          <w:bCs/>
+          <w:color w:val="CC7832"/>
+        </w:rPr>
+        <w:t>case</w:t>
+      </w:r>
+      <w:proofErr w:type="spellEnd"/>
+      <w:r>
+        <w:rPr>
+          <w:rFonts w:ascii="Menlo" w:hAnsi="Menlo" w:cs="Menlo"/>
+          <w:b/>
+          <w:bCs/>
+          <w:color w:val="CC7832"/>
+        </w:rPr>
+        <w:t xml:space="preserve"> </w:t>
+      </w:r>
+      <w:r>
+        <w:rPr>
+          <w:rFonts w:ascii="Menlo" w:hAnsi="Menlo" w:cs="Menlo"/>
+          <w:color w:val="6897BB"/>
+        </w:rPr>
+        <w:t>2</w:t>
+      </w:r>
+      <w:r>
+        <w:rPr>
+          <w:rFonts w:ascii="Menlo" w:hAnsi="Menlo" w:cs="Menlo"/>
+          <w:color w:val="A9B7C6"/>
+        </w:rPr>
+        <w:t>: {</w:t>
+      </w:r>
+      <w:r>
+        <w:rPr>
+          <w:rFonts w:ascii="Menlo" w:hAnsi="Menlo" w:cs="Menlo"/>
+          <w:color w:val="A9B7C6"/>
+        </w:rPr>
+        <w:br/>
+        <w:t xml:space="preserve">            y = (</w:t>
+      </w:r>
+      <w:r>
+        <w:rPr>
+          <w:rFonts w:ascii="Menlo" w:hAnsi="Menlo" w:cs="Menlo"/>
+          <w:color w:val="908B25"/>
+        </w:rPr>
+        <w:t>B</w:t>
+      </w:r>
+      <w:r>
+        <w:rPr>
+          <w:rFonts w:ascii="Menlo" w:hAnsi="Menlo" w:cs="Menlo"/>
+          <w:color w:val="A9B7C6"/>
+        </w:rPr>
+        <w:t>*</w:t>
+      </w:r>
+      <w:r>
+        <w:rPr>
+          <w:rFonts w:ascii="Menlo" w:hAnsi="Menlo" w:cs="Menlo"/>
+          <w:color w:val="908B25"/>
+        </w:rPr>
+        <w:t>A</w:t>
+      </w:r>
+      <w:r>
+        <w:rPr>
+          <w:rFonts w:ascii="Menlo" w:hAnsi="Menlo" w:cs="Menlo"/>
+          <w:color w:val="A9B7C6"/>
+        </w:rPr>
+        <w:t>)*</w:t>
+      </w:r>
+      <w:proofErr w:type="spellStart"/>
+      <w:r>
+        <w:rPr>
+          <w:rFonts w:ascii="Menlo" w:hAnsi="Menlo" w:cs="Menlo"/>
+          <w:color w:val="A9B7C6"/>
+        </w:rPr>
+        <w:t>sqrt</w:t>
+      </w:r>
+      <w:proofErr w:type="spellEnd"/>
+      <w:r>
+        <w:rPr>
+          <w:rFonts w:ascii="Menlo" w:hAnsi="Menlo" w:cs="Menlo"/>
+          <w:color w:val="A9B7C6"/>
+        </w:rPr>
+        <w:t>(</w:t>
+      </w:r>
+      <w:r>
+        <w:rPr>
+          <w:rFonts w:ascii="Menlo" w:hAnsi="Menlo" w:cs="Menlo"/>
+          <w:color w:val="908B25"/>
+        </w:rPr>
+        <w:t>A</w:t>
+      </w:r>
+      <w:r>
+        <w:rPr>
+          <w:rFonts w:ascii="Menlo" w:hAnsi="Menlo" w:cs="Menlo"/>
+          <w:color w:val="A9B7C6"/>
+        </w:rPr>
+        <w:t>*x*log10(</w:t>
+      </w:r>
+      <w:r>
+        <w:rPr>
+          <w:rFonts w:ascii="Menlo" w:hAnsi="Menlo" w:cs="Menlo"/>
+          <w:color w:val="908B25"/>
+        </w:rPr>
+        <w:t xml:space="preserve">A </w:t>
+      </w:r>
+      <w:r>
+        <w:rPr>
+          <w:rFonts w:ascii="Menlo" w:hAnsi="Menlo" w:cs="Menlo"/>
+          <w:color w:val="A9B7C6"/>
+        </w:rPr>
+        <w:t xml:space="preserve">+ x)) + </w:t>
+      </w:r>
+      <w:proofErr w:type="spellStart"/>
+      <w:r>
+        <w:rPr>
+          <w:rFonts w:ascii="Menlo" w:hAnsi="Menlo" w:cs="Menlo"/>
+          <w:color w:val="A9B7C6"/>
+        </w:rPr>
+        <w:t>pow</w:t>
+      </w:r>
+      <w:proofErr w:type="spellEnd"/>
+      <w:r>
+        <w:rPr>
+          <w:rFonts w:ascii="Menlo" w:hAnsi="Menlo" w:cs="Menlo"/>
+          <w:color w:val="A9B7C6"/>
+        </w:rPr>
+        <w:t>(</w:t>
+      </w:r>
+      <w:r>
+        <w:rPr>
+          <w:rFonts w:ascii="Menlo" w:hAnsi="Menlo" w:cs="Menlo"/>
+          <w:color w:val="908B25"/>
+        </w:rPr>
+        <w:t>M_E</w:t>
+      </w:r>
+      <w:r>
+        <w:rPr>
+          <w:rFonts w:ascii="Menlo" w:hAnsi="Menlo" w:cs="Menlo"/>
+          <w:color w:val="CC7832"/>
+        </w:rPr>
+        <w:t xml:space="preserve">, </w:t>
+      </w:r>
+      <w:r>
+        <w:rPr>
+          <w:rFonts w:ascii="Menlo" w:hAnsi="Menlo" w:cs="Menlo"/>
+          <w:color w:val="A9B7C6"/>
+        </w:rPr>
+        <w:t>(</w:t>
+      </w:r>
+      <w:r>
+        <w:rPr>
+          <w:rFonts w:ascii="Menlo" w:hAnsi="Menlo" w:cs="Menlo"/>
+          <w:color w:val="908B25"/>
+        </w:rPr>
+        <w:t>A</w:t>
+      </w:r>
+      <w:r>
+        <w:rPr>
+          <w:rFonts w:ascii="Menlo" w:hAnsi="Menlo" w:cs="Menlo"/>
+          <w:color w:val="A9B7C6"/>
+        </w:rPr>
+        <w:t>*x))</w:t>
+      </w:r>
+      <w:r>
+        <w:rPr>
+          <w:rFonts w:ascii="Menlo" w:hAnsi="Menlo" w:cs="Menlo"/>
+          <w:color w:val="CC7832"/>
+        </w:rPr>
+        <w:t>;</w:t>
+      </w:r>
+      <w:r>
+        <w:rPr>
+          <w:rFonts w:ascii="Menlo" w:hAnsi="Menlo" w:cs="Menlo"/>
+          <w:color w:val="CC7832"/>
+        </w:rPr>
+        <w:br/>
+        <w:t xml:space="preserve">            </w:t>
+      </w:r>
+      <w:proofErr w:type="spellStart"/>
+      <w:r>
+        <w:rPr>
+          <w:rFonts w:ascii="Menlo" w:hAnsi="Menlo" w:cs="Menlo"/>
+          <w:b/>
+          <w:bCs/>
+          <w:color w:val="CC7832"/>
+        </w:rPr>
+        <w:t>break</w:t>
+      </w:r>
+      <w:proofErr w:type="spellEnd"/>
+      <w:r>
+        <w:rPr>
+          <w:rFonts w:ascii="Menlo" w:hAnsi="Menlo" w:cs="Menlo"/>
+          <w:color w:val="CC7832"/>
+        </w:rPr>
+        <w:t>;</w:t>
+      </w:r>
+      <w:r>
+        <w:rPr>
+          <w:rFonts w:ascii="Menlo" w:hAnsi="Menlo" w:cs="Menlo"/>
+          <w:color w:val="CC7832"/>
+        </w:rPr>
+        <w:br/>
+        <w:t xml:space="preserve">        </w:t>
+      </w:r>
+      <w:r>
+        <w:rPr>
+          <w:rFonts w:ascii="Menlo" w:hAnsi="Menlo" w:cs="Menlo"/>
+          <w:color w:val="A9B7C6"/>
+        </w:rPr>
+        <w:t>}</w:t>
+      </w:r>
+      <w:r>
+        <w:rPr>
+          <w:rFonts w:ascii="Menlo" w:hAnsi="Menlo" w:cs="Menlo"/>
+          <w:color w:val="A9B7C6"/>
+        </w:rPr>
+        <w:br/>
+      </w:r>
+      <w:r>
+        <w:rPr>
+          <w:rFonts w:ascii="Menlo" w:hAnsi="Menlo" w:cs="Menlo"/>
+          <w:color w:val="A9B7C6"/>
+        </w:rPr>
+        <w:br/>
+        <w:t xml:space="preserve">        </w:t>
+      </w:r>
+      <w:proofErr w:type="spellStart"/>
+      <w:r>
+        <w:rPr>
+          <w:rFonts w:ascii="Menlo" w:hAnsi="Menlo" w:cs="Menlo"/>
+          <w:b/>
+          <w:bCs/>
+          <w:color w:val="CC7832"/>
+        </w:rPr>
+        <w:t>case</w:t>
+      </w:r>
+      <w:proofErr w:type="spellEnd"/>
+      <w:r>
+        <w:rPr>
+          <w:rFonts w:ascii="Menlo" w:hAnsi="Menlo" w:cs="Menlo"/>
+          <w:b/>
+          <w:bCs/>
+          <w:color w:val="CC7832"/>
+        </w:rPr>
+        <w:t xml:space="preserve"> </w:t>
+      </w:r>
+      <w:r>
+        <w:rPr>
+          <w:rFonts w:ascii="Menlo" w:hAnsi="Menlo" w:cs="Menlo"/>
+          <w:color w:val="6897BB"/>
+        </w:rPr>
+        <w:t>3</w:t>
+      </w:r>
+      <w:r>
+        <w:rPr>
+          <w:rFonts w:ascii="Menlo" w:hAnsi="Menlo" w:cs="Menlo"/>
+          <w:color w:val="A9B7C6"/>
+        </w:rPr>
+        <w:t>: {</w:t>
+      </w:r>
+      <w:r>
+        <w:rPr>
+          <w:rFonts w:ascii="Menlo" w:hAnsi="Menlo" w:cs="Menlo"/>
+          <w:color w:val="A9B7C6"/>
+        </w:rPr>
+        <w:br/>
+        <w:t xml:space="preserve">            </w:t>
+      </w:r>
+      <w:proofErr w:type="spellStart"/>
+      <w:r>
+        <w:rPr>
+          <w:rFonts w:ascii="Menlo" w:hAnsi="Menlo" w:cs="Menlo"/>
+          <w:b/>
+          <w:bCs/>
+          <w:color w:val="CC7832"/>
+        </w:rPr>
+        <w:t>double</w:t>
+      </w:r>
+      <w:proofErr w:type="spellEnd"/>
+      <w:r>
+        <w:rPr>
+          <w:rFonts w:ascii="Menlo" w:hAnsi="Menlo" w:cs="Menlo"/>
+          <w:b/>
+          <w:bCs/>
+          <w:color w:val="CC7832"/>
+        </w:rPr>
+        <w:t xml:space="preserve"> </w:t>
+      </w:r>
+      <w:proofErr w:type="spellStart"/>
+      <w:r>
+        <w:rPr>
+          <w:rFonts w:ascii="Menlo" w:hAnsi="Menlo" w:cs="Menlo"/>
+          <w:color w:val="A9B7C6"/>
+        </w:rPr>
+        <w:t>power</w:t>
+      </w:r>
+      <w:proofErr w:type="spellEnd"/>
+      <w:r>
+        <w:rPr>
+          <w:rFonts w:ascii="Menlo" w:hAnsi="Menlo" w:cs="Menlo"/>
+          <w:color w:val="A9B7C6"/>
+        </w:rPr>
+        <w:t xml:space="preserve"> = </w:t>
+      </w:r>
+      <w:proofErr w:type="spellStart"/>
+      <w:r>
+        <w:rPr>
+          <w:rFonts w:ascii="Menlo" w:hAnsi="Menlo" w:cs="Menlo"/>
+          <w:color w:val="A9B7C6"/>
+        </w:rPr>
+        <w:t>pow</w:t>
+      </w:r>
+      <w:proofErr w:type="spellEnd"/>
+      <w:r>
+        <w:rPr>
+          <w:rFonts w:ascii="Menlo" w:hAnsi="Menlo" w:cs="Menlo"/>
+          <w:color w:val="A9B7C6"/>
+        </w:rPr>
+        <w:t xml:space="preserve">((x - </w:t>
+      </w:r>
+      <w:r>
+        <w:rPr>
+          <w:rFonts w:ascii="Menlo" w:hAnsi="Menlo" w:cs="Menlo"/>
+          <w:color w:val="6897BB"/>
+        </w:rPr>
+        <w:t>0.5</w:t>
+      </w:r>
+      <w:r>
+        <w:rPr>
+          <w:rFonts w:ascii="Menlo" w:hAnsi="Menlo" w:cs="Menlo"/>
+          <w:color w:val="A9B7C6"/>
+        </w:rPr>
+        <w:t>)</w:t>
+      </w:r>
+      <w:r>
+        <w:rPr>
+          <w:rFonts w:ascii="Menlo" w:hAnsi="Menlo" w:cs="Menlo"/>
+          <w:color w:val="CC7832"/>
+        </w:rPr>
+        <w:t xml:space="preserve">, </w:t>
+      </w:r>
+      <w:r>
+        <w:rPr>
+          <w:rFonts w:ascii="Menlo" w:hAnsi="Menlo" w:cs="Menlo"/>
+          <w:color w:val="6897BB"/>
+        </w:rPr>
+        <w:t>3</w:t>
+      </w:r>
+      <w:r>
+        <w:rPr>
+          <w:rFonts w:ascii="Menlo" w:hAnsi="Menlo" w:cs="Menlo"/>
+          <w:color w:val="A9B7C6"/>
+        </w:rPr>
+        <w:t>)</w:t>
+      </w:r>
+      <w:r>
+        <w:rPr>
+          <w:rFonts w:ascii="Menlo" w:hAnsi="Menlo" w:cs="Menlo"/>
+          <w:color w:val="CC7832"/>
+        </w:rPr>
+        <w:t>;</w:t>
+      </w:r>
+      <w:r>
+        <w:rPr>
+          <w:rFonts w:ascii="Menlo" w:hAnsi="Menlo" w:cs="Menlo"/>
+          <w:color w:val="CC7832"/>
+        </w:rPr>
+        <w:br/>
+        <w:t xml:space="preserve">            </w:t>
+      </w:r>
+      <w:r>
+        <w:rPr>
+          <w:rFonts w:ascii="Menlo" w:hAnsi="Menlo" w:cs="Menlo"/>
+          <w:color w:val="A9B7C6"/>
+        </w:rPr>
+        <w:t xml:space="preserve">y = </w:t>
+      </w:r>
+      <w:proofErr w:type="spellStart"/>
+      <w:r>
+        <w:rPr>
+          <w:rFonts w:ascii="Menlo" w:hAnsi="Menlo" w:cs="Menlo"/>
+          <w:color w:val="A9B7C6"/>
+        </w:rPr>
+        <w:t>pow</w:t>
+      </w:r>
+      <w:proofErr w:type="spellEnd"/>
+      <w:r>
+        <w:rPr>
+          <w:rFonts w:ascii="Menlo" w:hAnsi="Menlo" w:cs="Menlo"/>
+          <w:color w:val="A9B7C6"/>
+        </w:rPr>
+        <w:t>(</w:t>
+      </w:r>
+      <w:r>
+        <w:rPr>
+          <w:rFonts w:ascii="Menlo" w:hAnsi="Menlo" w:cs="Menlo"/>
+          <w:color w:val="908B25"/>
+        </w:rPr>
+        <w:t>M_E</w:t>
+      </w:r>
+      <w:r>
+        <w:rPr>
+          <w:rFonts w:ascii="Menlo" w:hAnsi="Menlo" w:cs="Menlo"/>
+          <w:color w:val="CC7832"/>
+        </w:rPr>
+        <w:t xml:space="preserve">, </w:t>
+      </w:r>
+      <w:r>
+        <w:rPr>
+          <w:rFonts w:ascii="Menlo" w:hAnsi="Menlo" w:cs="Menlo"/>
+          <w:color w:val="A9B7C6"/>
+        </w:rPr>
+        <w:t>-</w:t>
+      </w:r>
+      <w:proofErr w:type="spellStart"/>
+      <w:r>
+        <w:rPr>
+          <w:rFonts w:ascii="Menlo" w:hAnsi="Menlo" w:cs="Menlo"/>
+          <w:color w:val="A9B7C6"/>
+        </w:rPr>
+        <w:t>power</w:t>
+      </w:r>
+      <w:proofErr w:type="spellEnd"/>
+      <w:r>
+        <w:rPr>
+          <w:rFonts w:ascii="Menlo" w:hAnsi="Menlo" w:cs="Menlo"/>
+          <w:color w:val="A9B7C6"/>
+        </w:rPr>
+        <w:t>)</w:t>
+      </w:r>
+      <w:r>
+        <w:rPr>
+          <w:rFonts w:ascii="Menlo" w:hAnsi="Menlo" w:cs="Menlo"/>
+          <w:color w:val="CC7832"/>
+        </w:rPr>
+        <w:t>;</w:t>
+      </w:r>
+      <w:r>
+        <w:rPr>
+          <w:rFonts w:ascii="Menlo" w:hAnsi="Menlo" w:cs="Menlo"/>
+          <w:color w:val="CC7832"/>
+        </w:rPr>
+        <w:br/>
+        <w:t xml:space="preserve">            </w:t>
+      </w:r>
+      <w:proofErr w:type="spellStart"/>
+      <w:r>
+        <w:rPr>
+          <w:rFonts w:ascii="Menlo" w:hAnsi="Menlo" w:cs="Menlo"/>
+          <w:b/>
+          <w:bCs/>
+          <w:color w:val="CC7832"/>
+        </w:rPr>
+        <w:t>break</w:t>
+      </w:r>
+      <w:proofErr w:type="spellEnd"/>
+      <w:r>
+        <w:rPr>
+          <w:rFonts w:ascii="Menlo" w:hAnsi="Menlo" w:cs="Menlo"/>
+          <w:color w:val="CC7832"/>
+        </w:rPr>
+        <w:t>;</w:t>
+      </w:r>
+      <w:r>
+        <w:rPr>
+          <w:rFonts w:ascii="Menlo" w:hAnsi="Menlo" w:cs="Menlo"/>
+          <w:color w:val="CC7832"/>
+        </w:rPr>
+        <w:br/>
+        <w:t xml:space="preserve">        </w:t>
+      </w:r>
+      <w:r>
+        <w:rPr>
+          <w:rFonts w:ascii="Menlo" w:hAnsi="Menlo" w:cs="Menlo"/>
+          <w:color w:val="A9B7C6"/>
+        </w:rPr>
+        <w:t>}</w:t>
+      </w:r>
+      <w:r>
+        <w:rPr>
+          <w:rFonts w:ascii="Menlo" w:hAnsi="Menlo" w:cs="Menlo"/>
+          <w:color w:val="A9B7C6"/>
+        </w:rPr>
+        <w:br/>
+      </w:r>
+      <w:r>
+        <w:rPr>
+          <w:rFonts w:ascii="Menlo" w:hAnsi="Menlo" w:cs="Menlo"/>
+          <w:color w:val="A9B7C6"/>
+        </w:rPr>
+        <w:br/>
+        <w:t xml:space="preserve">        </w:t>
+      </w:r>
+      <w:proofErr w:type="spellStart"/>
+      <w:r>
+        <w:rPr>
+          <w:rFonts w:ascii="Menlo" w:hAnsi="Menlo" w:cs="Menlo"/>
+          <w:b/>
+          <w:bCs/>
+          <w:color w:val="CC7832"/>
+        </w:rPr>
+        <w:t>default</w:t>
+      </w:r>
+      <w:proofErr w:type="spellEnd"/>
+      <w:r>
+        <w:rPr>
+          <w:rFonts w:ascii="Menlo" w:hAnsi="Menlo" w:cs="Menlo"/>
+          <w:color w:val="A9B7C6"/>
+        </w:rPr>
+        <w:t>: {</w:t>
+      </w:r>
+      <w:r>
+        <w:rPr>
+          <w:rFonts w:ascii="Menlo" w:hAnsi="Menlo" w:cs="Menlo"/>
+          <w:color w:val="A9B7C6"/>
+        </w:rPr>
+        <w:br/>
+        <w:t xml:space="preserve">            </w:t>
+      </w:r>
+      <w:proofErr w:type="spellStart"/>
+      <w:r>
+        <w:rPr>
+          <w:rFonts w:ascii="Menlo" w:hAnsi="Menlo" w:cs="Menlo"/>
+          <w:color w:val="A9B7C6"/>
+        </w:rPr>
+        <w:t>printf</w:t>
+      </w:r>
+      <w:proofErr w:type="spellEnd"/>
+      <w:r>
+        <w:rPr>
+          <w:rFonts w:ascii="Menlo" w:hAnsi="Menlo" w:cs="Menlo"/>
+          <w:color w:val="A9B7C6"/>
+        </w:rPr>
+        <w:t>(</w:t>
+      </w:r>
+      <w:r>
+        <w:rPr>
+          <w:rFonts w:ascii="Menlo" w:hAnsi="Menlo" w:cs="Menlo"/>
+          <w:color w:val="6A8759"/>
+        </w:rPr>
+        <w:t>"</w:t>
+      </w:r>
+      <w:proofErr w:type="spellStart"/>
+      <w:r>
+        <w:rPr>
+          <w:rFonts w:ascii="Menlo" w:hAnsi="Menlo" w:cs="Menlo"/>
+          <w:color w:val="6A8759"/>
+        </w:rPr>
+        <w:t>Please</w:t>
+      </w:r>
+      <w:proofErr w:type="spellEnd"/>
+      <w:r>
+        <w:rPr>
+          <w:rFonts w:ascii="Menlo" w:hAnsi="Menlo" w:cs="Menlo"/>
+          <w:color w:val="6A8759"/>
+        </w:rPr>
+        <w:t xml:space="preserve">, </w:t>
+      </w:r>
+      <w:proofErr w:type="spellStart"/>
+      <w:r>
+        <w:rPr>
+          <w:rFonts w:ascii="Menlo" w:hAnsi="Menlo" w:cs="Menlo"/>
+          <w:color w:val="6A8759"/>
+        </w:rPr>
+        <w:t>provide</w:t>
+      </w:r>
+      <w:proofErr w:type="spellEnd"/>
+      <w:r>
+        <w:rPr>
+          <w:rFonts w:ascii="Menlo" w:hAnsi="Menlo" w:cs="Menlo"/>
+          <w:color w:val="6A8759"/>
+        </w:rPr>
+        <w:t xml:space="preserve"> </w:t>
+      </w:r>
+      <w:proofErr w:type="spellStart"/>
+      <w:r>
+        <w:rPr>
+          <w:rFonts w:ascii="Menlo" w:hAnsi="Menlo" w:cs="Menlo"/>
+          <w:color w:val="6A8759"/>
+        </w:rPr>
+        <w:t>appropriate</w:t>
+      </w:r>
+      <w:proofErr w:type="spellEnd"/>
+      <w:r>
+        <w:rPr>
+          <w:rFonts w:ascii="Menlo" w:hAnsi="Menlo" w:cs="Menlo"/>
+          <w:color w:val="6A8759"/>
+        </w:rPr>
+        <w:t xml:space="preserve"> </w:t>
+      </w:r>
+      <w:proofErr w:type="spellStart"/>
+      <w:r>
+        <w:rPr>
+          <w:rFonts w:ascii="Menlo" w:hAnsi="Menlo" w:cs="Menlo"/>
+          <w:color w:val="6A8759"/>
+        </w:rPr>
+        <w:t>choice</w:t>
+      </w:r>
+      <w:proofErr w:type="spellEnd"/>
+      <w:r>
+        <w:rPr>
+          <w:rFonts w:ascii="Menlo" w:hAnsi="Menlo" w:cs="Menlo"/>
+          <w:color w:val="6A8759"/>
+        </w:rPr>
+        <w:t xml:space="preserve">. </w:t>
+      </w:r>
+      <w:r>
+        <w:rPr>
+          <w:rFonts w:ascii="Menlo" w:hAnsi="Menlo" w:cs="Menlo"/>
+          <w:color w:val="CC7832"/>
+        </w:rPr>
+        <w:t>\n</w:t>
+      </w:r>
+      <w:r>
+        <w:rPr>
+          <w:rFonts w:ascii="Menlo" w:hAnsi="Menlo" w:cs="Menlo"/>
+          <w:color w:val="6A8759"/>
+        </w:rPr>
+        <w:t>"</w:t>
+      </w:r>
+      <w:r>
+        <w:rPr>
+          <w:rFonts w:ascii="Menlo" w:hAnsi="Menlo" w:cs="Menlo"/>
+          <w:color w:val="A9B7C6"/>
+        </w:rPr>
+        <w:t>)</w:t>
+      </w:r>
+      <w:r>
+        <w:rPr>
+          <w:rFonts w:ascii="Menlo" w:hAnsi="Menlo" w:cs="Menlo"/>
+          <w:color w:val="CC7832"/>
+        </w:rPr>
+        <w:t>;</w:t>
+      </w:r>
+      <w:r>
+        <w:rPr>
+          <w:rFonts w:ascii="Menlo" w:hAnsi="Menlo" w:cs="Menlo"/>
+          <w:color w:val="CC7832"/>
+        </w:rPr>
+        <w:br/>
+        <w:t xml:space="preserve">            </w:t>
+      </w:r>
+      <w:proofErr w:type="spellStart"/>
+      <w:r>
+        <w:rPr>
+          <w:rFonts w:ascii="Menlo" w:hAnsi="Menlo" w:cs="Menlo"/>
+          <w:b/>
+          <w:bCs/>
+          <w:color w:val="CC7832"/>
+        </w:rPr>
+        <w:t>return</w:t>
+      </w:r>
+      <w:proofErr w:type="spellEnd"/>
+      <w:r>
+        <w:rPr>
+          <w:rFonts w:ascii="Menlo" w:hAnsi="Menlo" w:cs="Menlo"/>
+          <w:b/>
+          <w:bCs/>
+          <w:color w:val="CC7832"/>
+        </w:rPr>
+        <w:t xml:space="preserve"> </w:t>
+      </w:r>
+      <w:r>
+        <w:rPr>
+          <w:rFonts w:ascii="Menlo" w:hAnsi="Menlo" w:cs="Menlo"/>
+          <w:color w:val="6897BB"/>
+        </w:rPr>
+        <w:t>0</w:t>
+      </w:r>
+      <w:r>
+        <w:rPr>
+          <w:rFonts w:ascii="Menlo" w:hAnsi="Menlo" w:cs="Menlo"/>
+          <w:color w:val="CC7832"/>
+        </w:rPr>
+        <w:t>;</w:t>
+      </w:r>
+      <w:r>
+        <w:rPr>
+          <w:rFonts w:ascii="Menlo" w:hAnsi="Menlo" w:cs="Menlo"/>
+          <w:color w:val="CC7832"/>
+        </w:rPr>
+        <w:br/>
+        <w:t xml:space="preserve">        </w:t>
+      </w:r>
+      <w:r>
+        <w:rPr>
+          <w:rFonts w:ascii="Menlo" w:hAnsi="Menlo" w:cs="Menlo"/>
+          <w:color w:val="A9B7C6"/>
+        </w:rPr>
+        <w:t>}</w:t>
+      </w:r>
+      <w:r>
+        <w:rPr>
+          <w:rFonts w:ascii="Menlo" w:hAnsi="Menlo" w:cs="Menlo"/>
+          <w:color w:val="A9B7C6"/>
+        </w:rPr>
+        <w:br/>
+        <w:t xml:space="preserve">    }</w:t>
+      </w:r>
+      <w:r>
+        <w:rPr>
+          <w:rFonts w:ascii="Menlo" w:hAnsi="Menlo" w:cs="Menlo"/>
+          <w:color w:val="A9B7C6"/>
+        </w:rPr>
+        <w:br/>
+        <w:t xml:space="preserve">    </w:t>
+      </w:r>
+      <w:proofErr w:type="spellStart"/>
+      <w:r>
+        <w:rPr>
+          <w:rFonts w:ascii="Menlo" w:hAnsi="Menlo" w:cs="Menlo"/>
+          <w:color w:val="A9B7C6"/>
+        </w:rPr>
+        <w:t>putchar</w:t>
+      </w:r>
+      <w:proofErr w:type="spellEnd"/>
+      <w:r>
+        <w:rPr>
+          <w:rFonts w:ascii="Menlo" w:hAnsi="Menlo" w:cs="Menlo"/>
+          <w:color w:val="A9B7C6"/>
+        </w:rPr>
+        <w:t>(</w:t>
+      </w:r>
+      <w:r>
+        <w:rPr>
+          <w:rFonts w:ascii="Menlo" w:hAnsi="Menlo" w:cs="Menlo"/>
+          <w:color w:val="6A8759"/>
+        </w:rPr>
+        <w:t>'</w:t>
+      </w:r>
+      <w:r>
+        <w:rPr>
+          <w:rFonts w:ascii="Menlo" w:hAnsi="Menlo" w:cs="Menlo"/>
+          <w:color w:val="CC7832"/>
+        </w:rPr>
+        <w:t>\n</w:t>
+      </w:r>
+      <w:r>
+        <w:rPr>
+          <w:rFonts w:ascii="Menlo" w:hAnsi="Menlo" w:cs="Menlo"/>
+          <w:color w:val="6A8759"/>
+        </w:rPr>
+        <w:t>'</w:t>
+      </w:r>
+      <w:r>
+        <w:rPr>
+          <w:rFonts w:ascii="Menlo" w:hAnsi="Menlo" w:cs="Menlo"/>
+          <w:color w:val="A9B7C6"/>
+        </w:rPr>
+        <w:t>)</w:t>
+      </w:r>
+      <w:r>
+        <w:rPr>
+          <w:rFonts w:ascii="Menlo" w:hAnsi="Menlo" w:cs="Menlo"/>
+          <w:color w:val="CC7832"/>
+        </w:rPr>
+        <w:t>;;</w:t>
+      </w:r>
+      <w:r>
+        <w:rPr>
+          <w:rFonts w:ascii="Menlo" w:hAnsi="Menlo" w:cs="Menlo"/>
+          <w:color w:val="CC7832"/>
+        </w:rPr>
+        <w:br/>
+      </w:r>
+      <w:r>
+        <w:rPr>
+          <w:rFonts w:ascii="Menlo" w:hAnsi="Menlo" w:cs="Menlo"/>
+          <w:color w:val="CC7832"/>
+        </w:rPr>
+        <w:br/>
+        <w:t xml:space="preserve">    </w:t>
+      </w:r>
+      <w:proofErr w:type="spellStart"/>
+      <w:r>
+        <w:rPr>
+          <w:rFonts w:ascii="Menlo" w:hAnsi="Menlo" w:cs="Menlo"/>
+          <w:color w:val="A9B7C6"/>
+        </w:rPr>
+        <w:t>printf</w:t>
+      </w:r>
+      <w:proofErr w:type="spellEnd"/>
+      <w:r>
+        <w:rPr>
+          <w:rFonts w:ascii="Menlo" w:hAnsi="Menlo" w:cs="Menlo"/>
+          <w:color w:val="A9B7C6"/>
+        </w:rPr>
+        <w:t>(</w:t>
+      </w:r>
+      <w:r>
+        <w:rPr>
+          <w:rFonts w:ascii="Menlo" w:hAnsi="Menlo" w:cs="Menlo"/>
+          <w:color w:val="6A8759"/>
+        </w:rPr>
+        <w:t xml:space="preserve">"x = </w:t>
+      </w:r>
+      <w:r>
+        <w:rPr>
+          <w:rFonts w:ascii="Menlo" w:hAnsi="Menlo" w:cs="Menlo"/>
+          <w:color w:val="CC7832"/>
+        </w:rPr>
+        <w:t>%.4f\n</w:t>
+      </w:r>
+      <w:r>
+        <w:rPr>
+          <w:rFonts w:ascii="Menlo" w:hAnsi="Menlo" w:cs="Menlo"/>
+          <w:color w:val="6A8759"/>
+        </w:rPr>
+        <w:t>"</w:t>
+      </w:r>
+      <w:r>
+        <w:rPr>
+          <w:rFonts w:ascii="Menlo" w:hAnsi="Menlo" w:cs="Menlo"/>
+          <w:color w:val="CC7832"/>
+        </w:rPr>
+        <w:t xml:space="preserve">, </w:t>
+      </w:r>
+      <w:r>
+        <w:rPr>
+          <w:rFonts w:ascii="Menlo" w:hAnsi="Menlo" w:cs="Menlo"/>
+          <w:color w:val="A9B7C6"/>
+        </w:rPr>
+        <w:t>x)</w:t>
+      </w:r>
+      <w:r>
+        <w:rPr>
+          <w:rFonts w:ascii="Menlo" w:hAnsi="Menlo" w:cs="Menlo"/>
+          <w:color w:val="CC7832"/>
+        </w:rPr>
+        <w:t>;</w:t>
+      </w:r>
+      <w:r>
+        <w:rPr>
+          <w:rFonts w:ascii="Menlo" w:hAnsi="Menlo" w:cs="Menlo"/>
+          <w:color w:val="CC7832"/>
+        </w:rPr>
+        <w:br/>
+        <w:t xml:space="preserve">    </w:t>
+      </w:r>
+      <w:proofErr w:type="spellStart"/>
+      <w:r>
+        <w:rPr>
+          <w:rFonts w:ascii="Menlo" w:hAnsi="Menlo" w:cs="Menlo"/>
+          <w:color w:val="A9B7C6"/>
+        </w:rPr>
+        <w:t>printf</w:t>
+      </w:r>
+      <w:proofErr w:type="spellEnd"/>
+      <w:r>
+        <w:rPr>
+          <w:rFonts w:ascii="Menlo" w:hAnsi="Menlo" w:cs="Menlo"/>
+          <w:color w:val="A9B7C6"/>
+        </w:rPr>
+        <w:t>(</w:t>
+      </w:r>
+      <w:r>
+        <w:rPr>
+          <w:rFonts w:ascii="Menlo" w:hAnsi="Menlo" w:cs="Menlo"/>
+          <w:color w:val="6A8759"/>
+        </w:rPr>
+        <w:t xml:space="preserve">"y = </w:t>
+      </w:r>
+      <w:r>
+        <w:rPr>
+          <w:rFonts w:ascii="Menlo" w:hAnsi="Menlo" w:cs="Menlo"/>
+          <w:color w:val="CC7832"/>
+        </w:rPr>
+        <w:t>%.4f \n</w:t>
+      </w:r>
+      <w:r>
+        <w:rPr>
+          <w:rFonts w:ascii="Menlo" w:hAnsi="Menlo" w:cs="Menlo"/>
+          <w:color w:val="6A8759"/>
+        </w:rPr>
+        <w:t>"</w:t>
+      </w:r>
+      <w:r>
+        <w:rPr>
+          <w:rFonts w:ascii="Menlo" w:hAnsi="Menlo" w:cs="Menlo"/>
+          <w:color w:val="CC7832"/>
+        </w:rPr>
+        <w:t xml:space="preserve">, </w:t>
+      </w:r>
+      <w:r>
+        <w:rPr>
+          <w:rFonts w:ascii="Menlo" w:hAnsi="Menlo" w:cs="Menlo"/>
+          <w:color w:val="A9B7C6"/>
+        </w:rPr>
+        <w:t>y)</w:t>
+      </w:r>
+      <w:r>
+        <w:rPr>
+          <w:rFonts w:ascii="Menlo" w:hAnsi="Menlo" w:cs="Menlo"/>
+          <w:color w:val="CC7832"/>
+        </w:rPr>
+        <w:t>;</w:t>
+      </w:r>
+      <w:r>
+        <w:rPr>
+          <w:rFonts w:ascii="Menlo" w:hAnsi="Menlo" w:cs="Menlo"/>
+          <w:color w:val="CC7832"/>
+        </w:rPr>
+        <w:br/>
+      </w:r>
+      <w:r>
+        <w:rPr>
+          <w:rFonts w:ascii="Menlo" w:hAnsi="Menlo" w:cs="Menlo"/>
+          <w:color w:val="CC7832"/>
+        </w:rPr>
+        <w:br/>
+        <w:t xml:space="preserve">    </w:t>
+      </w:r>
+      <w:proofErr w:type="spellStart"/>
+      <w:r>
+        <w:rPr>
+          <w:rFonts w:ascii="Menlo" w:hAnsi="Menlo" w:cs="Menlo"/>
+          <w:b/>
+          <w:bCs/>
+          <w:color w:val="CC7832"/>
+        </w:rPr>
+        <w:t>return</w:t>
+      </w:r>
+      <w:proofErr w:type="spellEnd"/>
+      <w:r>
+        <w:rPr>
+          <w:rFonts w:ascii="Menlo" w:hAnsi="Menlo" w:cs="Menlo"/>
+          <w:b/>
+          <w:bCs/>
+          <w:color w:val="CC7832"/>
+        </w:rPr>
+        <w:t xml:space="preserve"> </w:t>
+      </w:r>
+      <w:r>
+        <w:rPr>
+          <w:rFonts w:ascii="Menlo" w:hAnsi="Menlo" w:cs="Menlo"/>
+          <w:color w:val="6897BB"/>
+        </w:rPr>
+        <w:t>0</w:t>
+      </w:r>
+      <w:r>
+        <w:rPr>
+          <w:rFonts w:ascii="Menlo" w:hAnsi="Menlo" w:cs="Menlo"/>
+          <w:color w:val="CC7832"/>
+        </w:rPr>
+        <w:t>;</w:t>
+      </w:r>
+      <w:r>
+        <w:rPr>
+          <w:rFonts w:ascii="Menlo" w:hAnsi="Menlo" w:cs="Menlo"/>
+          <w:color w:val="CC7832"/>
+        </w:rPr>
+        <w:br/>
+      </w:r>
+      <w:r>
+        <w:rPr>
+          <w:rFonts w:ascii="Menlo" w:hAnsi="Menlo" w:cs="Menlo"/>
+          <w:color w:val="A9B7C6"/>
+        </w:rPr>
+        <w:t>}</w:t>
+      </w:r>
+    </w:p>
+    <w:p>
+      <w:pPr>
+        <w:pStyle w:val="a5"/>
         <w:numPr>
           <w:ilvl w:val="0"/>
           <w:numId w:val="1"/>
         </w:numPr>
+        <w:shd w:val="clear" w:color="auto" w:fill="2B2B2B"/>
         <w:tabs>
-          <w:tab w:val="left" w:pos="220"/>
-          <w:tab w:val="left" w:pos="720"/>
+          <w:tab w:val="left" w:pos="916"/>
+          <w:tab w:val="left" w:pos="1832"/>
+          <w:tab w:val="left" w:pos="2748"/>
+          <w:tab w:val="left" w:pos="3664"/>
+          <w:tab w:val="left" w:pos="4580"/>
+          <w:tab w:val="left" w:pos="5496"/>
+          <w:tab w:val="left" w:pos="6412"/>
+          <w:tab w:val="left" w:pos="7328"/>
+          <w:tab w:val="left" w:pos="8244"/>
+          <w:tab w:val="left" w:pos="9160"/>
+          <w:tab w:val="left" w:pos="10076"/>
+          <w:tab w:val="left" w:pos="10992"/>
+          <w:tab w:val="left" w:pos="11908"/>
+          <w:tab w:val="left" w:pos="12824"/>
+          <w:tab w:val="left" w:pos="13740"/>
+          <w:tab w:val="left" w:pos="14656"/>
         </w:tabs>
-        <w:autoSpaceDE w:val="0"/>
-        <w:autoSpaceDN w:val="0"/>
-        <w:adjustRightInd w:val="0"/>
-        <w:spacing w:after="240" w:line="380" w:lineRule="atLeast"/>
-        <w:ind w:hanging="720"/>
-        <w:rPr>
-          <w:rFonts w:ascii="Times New Roman" w:eastAsiaTheme="minorHAnsi" w:hAnsi="Times New Roman" w:cs="Times New Roman"/>
-          <w:color w:val="000000"/>
-          <w:sz w:val="28"/>
-          <w:szCs w:val="28"/>
-          <w:lang w:eastAsia="en-US"/>
-        </w:rPr>
-      </w:pPr>
-      <w:proofErr w:type="spellStart"/>
-      <w:r>
-        <w:rPr>
-          <w:rFonts w:ascii="Times New Roman" w:eastAsiaTheme="minorHAnsi" w:hAnsi="Times New Roman" w:cs="Times New Roman"/>
-          <w:color w:val="000000"/>
-          <w:sz w:val="28"/>
-          <w:szCs w:val="28"/>
-          <w:lang w:eastAsia="en-US"/>
-        </w:rPr>
-        <w:t>Програмнии</w:t>
-      </w:r>
-      <w:proofErr w:type="spellEnd"/>
-      <w:r>
-        <w:rPr>
-          <w:rFonts w:ascii="Times New Roman" w:eastAsiaTheme="minorHAnsi" w:hAnsi="Times New Roman" w:cs="Times New Roman"/>
-          <w:color w:val="000000"/>
-          <w:sz w:val="28"/>
-          <w:szCs w:val="28"/>
-          <w:lang w:eastAsia="en-US"/>
-        </w:rPr>
-        <w:t>̆ код (</w:t>
-      </w:r>
-      <w:proofErr w:type="spellStart"/>
-      <w:r>
-        <w:rPr>
-          <w:rFonts w:ascii="Times New Roman" w:eastAsiaTheme="minorHAnsi" w:hAnsi="Times New Roman" w:cs="Times New Roman"/>
-          <w:color w:val="000000"/>
-          <w:sz w:val="28"/>
-          <w:szCs w:val="28"/>
-          <w:lang w:eastAsia="en-US"/>
-        </w:rPr>
-        <w:t>Додаток</w:t>
-      </w:r>
-      <w:proofErr w:type="spellEnd"/>
-      <w:r>
-        <w:rPr>
-          <w:rFonts w:ascii="Times New Roman" w:eastAsiaTheme="minorHAnsi" w:hAnsi="Times New Roman" w:cs="Times New Roman"/>
-          <w:color w:val="000000"/>
-          <w:sz w:val="28"/>
-          <w:szCs w:val="28"/>
-          <w:lang w:eastAsia="en-US"/>
-        </w:rPr>
-        <w:t xml:space="preserve">). </w:t>
-      </w:r>
-      <w:r>
-        <w:rPr>
-          <w:rFonts w:ascii="MS Mincho" w:eastAsia="MS Mincho" w:hAnsi="MS Mincho" w:cs="MS Mincho"/>
-          <w:color w:val="000000"/>
-          <w:sz w:val="28"/>
-          <w:szCs w:val="28"/>
-          <w:lang w:eastAsia="en-US"/>
-        </w:rPr>
-        <w:t> -</w:t>
-      </w:r>
-    </w:p>
-    <w:p>
-      <w:pPr>
+        <w:spacing w:after="0" w:line="240" w:lineRule="auto"/>
         <w:rPr>
           <w:rFonts w:ascii="Times New Roman" w:hAnsi="Times New Roman" w:cs="Times New Roman"/>
           <w:sz w:val="28"/>
           <w:szCs w:val="28"/>
         </w:rPr>
       </w:pPr>
-      <w:bookmarkStart w:id="0" w:name="_GoBack"/>
-      <w:bookmarkEnd w:id="0"/>
     </w:p>
     <w:sectPr>
       <w:pgSz w:w="11900" w:h="16840"/>
@@ -3019,6 +6846,87 @@
       <w:lang w:eastAsia="ru-RU"/>
     </w:rPr>
   </w:style>
+  <w:style w:type="paragraph" w:styleId="HTML">
+    <w:name w:val="HTML Preformatted"/>
+    <w:basedOn w:val="a"/>
+    <w:link w:val="HTML0"/>
+    <w:uiPriority w:val="99"/>
+    <w:semiHidden/>
+    <w:unhideWhenUsed/>
+    <w:rsid w:val="004E13AD"/>
+    <w:pPr>
+      <w:tabs>
+        <w:tab w:val="left" w:pos="916"/>
+        <w:tab w:val="left" w:pos="1832"/>
+        <w:tab w:val="left" w:pos="2748"/>
+        <w:tab w:val="left" w:pos="3664"/>
+        <w:tab w:val="left" w:pos="4580"/>
+        <w:tab w:val="left" w:pos="5496"/>
+        <w:tab w:val="left" w:pos="6412"/>
+        <w:tab w:val="left" w:pos="7328"/>
+        <w:tab w:val="left" w:pos="8244"/>
+        <w:tab w:val="left" w:pos="9160"/>
+        <w:tab w:val="left" w:pos="10076"/>
+        <w:tab w:val="left" w:pos="10992"/>
+        <w:tab w:val="left" w:pos="11908"/>
+        <w:tab w:val="left" w:pos="12824"/>
+        <w:tab w:val="left" w:pos="13740"/>
+        <w:tab w:val="left" w:pos="14656"/>
+      </w:tabs>
+      <w:spacing w:after="0" w:line="240" w:lineRule="auto"/>
+    </w:pPr>
+    <w:rPr>
+      <w:rFonts w:ascii="Courier New" w:eastAsiaTheme="minorHAnsi" w:hAnsi="Courier New" w:cs="Courier New"/>
+      <w:sz w:val="20"/>
+      <w:szCs w:val="20"/>
+    </w:rPr>
+  </w:style>
+  <w:style w:type="character" w:customStyle="1" w:styleId="HTML0">
+    <w:name w:val="Стандартный HTML Знак"/>
+    <w:basedOn w:val="a0"/>
+    <w:link w:val="HTML"/>
+    <w:uiPriority w:val="99"/>
+    <w:semiHidden/>
+    <w:rsid w:val="004E13AD"/>
+    <w:rPr>
+      <w:rFonts w:ascii="Courier New" w:hAnsi="Courier New" w:cs="Courier New"/>
+      <w:sz w:val="20"/>
+      <w:szCs w:val="20"/>
+      <w:lang w:eastAsia="ru-RU"/>
+    </w:rPr>
+  </w:style>
+  <w:style w:type="paragraph" w:styleId="a5">
+    <w:name w:val="List Paragraph"/>
+    <w:basedOn w:val="a"/>
+    <w:uiPriority w:val="34"/>
+    <w:qFormat/>
+    <w:rsid w:val="004E13AD"/>
+    <w:pPr>
+      <w:ind w:left="720"/>
+      <w:contextualSpacing/>
+    </w:pPr>
+  </w:style>
+  <w:style w:type="paragraph" w:styleId="a6">
+    <w:name w:val="Normal (Web)"/>
+    <w:basedOn w:val="a"/>
+    <w:uiPriority w:val="99"/>
+    <w:semiHidden/>
+    <w:unhideWhenUsed/>
+    <w:rsid w:val="00564019"/>
+    <w:pPr>
+      <w:spacing w:before="100" w:beforeAutospacing="1" w:after="100" w:afterAutospacing="1" w:line="240" w:lineRule="auto"/>
+    </w:pPr>
+    <w:rPr>
+      <w:rFonts w:ascii="Times New Roman" w:eastAsiaTheme="minorHAnsi" w:hAnsi="Times New Roman" w:cs="Times New Roman"/>
+      <w:sz w:val="24"/>
+      <w:szCs w:val="24"/>
+    </w:rPr>
+  </w:style>
+  <w:style w:type="character" w:customStyle="1" w:styleId="apple-tab-span">
+    <w:name w:val="apple-tab-span"/>
+    <w:basedOn w:val="a0"/>
+    <w:rsid w:val="00564019"/>
+  </w:style>
 </w:styles>
 </file>
 

</xml_diff>